<commit_message>
Avancement, error bad hash
</commit_message>
<xml_diff>
--- a/Labo8/Labo8_SOCF_Spinelli.docx
+++ b/Labo8/Labo8_SOCF_Spinelli.docx
@@ -25,7 +25,7 @@
             <mc:AlternateContent>
               <mc:Choice Requires="wps">
                 <w:drawing>
-                  <wp:anchor distT="0" distB="0" distL="114300" distR="114300" simplePos="0" relativeHeight="251662336" behindDoc="1" locked="0" layoutInCell="1" allowOverlap="1" wp14:anchorId="73395160" wp14:editId="5496411E">
+                  <wp:anchor distT="0" distB="0" distL="114300" distR="114300" simplePos="0" relativeHeight="251657216" behindDoc="1" locked="0" layoutInCell="1" allowOverlap="1" wp14:anchorId="73395160" wp14:editId="0B4EB435">
                     <wp:simplePos x="0" y="0"/>
                     <wp:positionH relativeFrom="page">
                       <wp:posOffset>190500</wp:posOffset>
@@ -115,7 +115,7 @@
               </mc:Choice>
               <mc:Fallback>
                 <w:pict>
-                  <v:rect w14:anchorId="73395160" id="Rectangle 466" o:spid="_x0000_s1026" style="position:absolute;margin-left:15pt;margin-top:96.6pt;width:581.4pt;height:723.6pt;z-index:-251654144;visibility:visible;mso-wrap-style:square;mso-width-percent:950;mso-height-percent:0;mso-wrap-distance-left:9pt;mso-wrap-distance-top:0;mso-wrap-distance-right:9pt;mso-wrap-distance-bottom:0;mso-position-horizontal:absolute;mso-position-horizontal-relative:page;mso-position-vertical:absolute;mso-position-vertical-relative:page;mso-width-percent:950;mso-height-percent:0;mso-width-relative:page;mso-height-relative:page;v-text-anchor:middle" o:gfxdata="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" fillcolor="#deeaf6 [660]" stroked="f" strokeweight="1pt">
+                  <v:rect w14:anchorId="73395160" id="Rectangle 466" o:spid="_x0000_s1026" style="position:absolute;margin-left:15pt;margin-top:96.6pt;width:581.4pt;height:723.6pt;z-index:-251659264;visibility:visible;mso-wrap-style:square;mso-width-percent:950;mso-height-percent:0;mso-wrap-distance-left:9pt;mso-wrap-distance-top:0;mso-wrap-distance-right:9pt;mso-wrap-distance-bottom:0;mso-position-horizontal:absolute;mso-position-horizontal-relative:page;mso-position-vertical:absolute;mso-position-vertical-relative:page;mso-width-percent:950;mso-height-percent:0;mso-width-relative:page;mso-height-relative:page;v-text-anchor:middle" o:gfxdata="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" fillcolor="#deeaf6 [660]" stroked="f" strokeweight="1pt">
                     <v:fill color2="#9cc2e5 [1940]" rotate="t" focus="100%" type="gradient">
                       <o:fill v:ext="view" type="gradientUnscaled"/>
                     </v:fill>
@@ -145,7 +145,7 @@
             <mc:AlternateContent>
               <mc:Choice Requires="wps">
                 <w:drawing>
-                  <wp:anchor distT="0" distB="0" distL="114300" distR="114300" simplePos="0" relativeHeight="251658240" behindDoc="0" locked="0" layoutInCell="1" allowOverlap="1" wp14:anchorId="3BADAA95" wp14:editId="234CF66A">
+                  <wp:anchor distT="0" distB="0" distL="114300" distR="114300" simplePos="0" relativeHeight="251653120" behindDoc="0" locked="0" layoutInCell="1" allowOverlap="1" wp14:anchorId="3BADAA95" wp14:editId="6564140B">
                     <wp:simplePos x="0" y="0"/>
                     <wp:positionH relativeFrom="page">
                       <wp:posOffset>1005840</wp:posOffset>
@@ -217,7 +217,7 @@
               </mc:Choice>
               <mc:Fallback>
                 <w:pict>
-                  <v:rect w14:anchorId="3C77EF80" id="Rectangle 468" o:spid="_x0000_s1026" style="position:absolute;margin-left:79.2pt;margin-top:125.4pt;width:459pt;height:571.2pt;z-index:251658240;visibility:visible;mso-wrap-style:square;mso-width-percent:0;mso-height-percent:0;mso-wrap-distance-left:9pt;mso-wrap-distance-top:0;mso-wrap-distance-right:9pt;mso-wrap-distance-bottom:0;mso-position-horizontal:absolute;mso-position-horizontal-relative:page;mso-position-vertical:absolute;mso-position-vertical-relative:page;mso-width-percent:0;mso-height-percent:0;mso-width-relative:page;mso-height-relative:page;v-text-anchor:middle" o:gfxdata="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" fillcolor="white [3212]" strokecolor="#747070 [1614]" strokeweight="1.25pt">
+                  <v:rect w14:anchorId="77FC4356" id="Rectangle 468" o:spid="_x0000_s1026" style="position:absolute;margin-left:79.2pt;margin-top:125.4pt;width:459pt;height:571.2pt;z-index:251653120;visibility:visible;mso-wrap-style:square;mso-width-percent:0;mso-height-percent:0;mso-wrap-distance-left:9pt;mso-wrap-distance-top:0;mso-wrap-distance-right:9pt;mso-wrap-distance-bottom:0;mso-position-horizontal:absolute;mso-position-horizontal-relative:page;mso-position-vertical:absolute;mso-position-vertical-relative:page;mso-width-percent:0;mso-height-percent:0;mso-width-relative:page;mso-height-relative:page;v-text-anchor:middle" o:gfxdata="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" fillcolor="white [3212]" strokecolor="#747070 [1614]" strokeweight="1.25pt">
                     <w10:wrap anchorx="page" anchory="page"/>
                   </v:rect>
                 </w:pict>
@@ -231,7 +231,7 @@
             <mc:AlternateContent>
               <mc:Choice Requires="wps">
                 <w:drawing>
-                  <wp:anchor distT="0" distB="0" distL="114300" distR="114300" simplePos="0" relativeHeight="251663360" behindDoc="0" locked="0" layoutInCell="1" allowOverlap="1" wp14:anchorId="183606C0" wp14:editId="5A96042B">
+                  <wp:anchor distT="0" distB="0" distL="114300" distR="114300" simplePos="0" relativeHeight="251658240" behindDoc="0" locked="0" layoutInCell="1" allowOverlap="1" wp14:anchorId="183606C0" wp14:editId="4B61CC14">
                     <wp:simplePos x="0" y="0"/>
                     <wp:positionH relativeFrom="page">
                       <wp:posOffset>2609215</wp:posOffset>
@@ -554,7 +554,7 @@
                     <v:stroke joinstyle="miter"/>
                     <v:path gradientshapeok="t" o:connecttype="rect"/>
                   </v:shapetype>
-                  <v:shape id="Zone de texte 465" o:spid="_x0000_s1027" type="#_x0000_t202" style="position:absolute;margin-left:205.45pt;margin-top:443.8pt;width:220.3pt;height:21.15pt;z-index:251663360;visibility:visible;mso-wrap-style:square;mso-width-percent:360;mso-height-percent:0;mso-wrap-distance-left:9pt;mso-wrap-distance-top:0;mso-wrap-distance-right:9pt;mso-wrap-distance-bottom:0;mso-position-horizontal:absolute;mso-position-horizontal-relative:page;mso-position-vertical:absolute;mso-position-vertical-relative:page;mso-width-percent:360;mso-height-percent:0;mso-width-relative:page;mso-height-relative:margin;v-text-anchor:bottom" o:gfxdata="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" filled="f" strokecolor="#5b9bd5 [3204]" strokeweight=".5pt">
+                  <v:shape id="Zone de texte 465" o:spid="_x0000_s1027" type="#_x0000_t202" style="position:absolute;margin-left:205.45pt;margin-top:443.8pt;width:220.3pt;height:21.15pt;z-index:251658240;visibility:visible;mso-wrap-style:square;mso-width-percent:360;mso-height-percent:0;mso-wrap-distance-left:9pt;mso-wrap-distance-top:0;mso-wrap-distance-right:9pt;mso-wrap-distance-bottom:0;mso-position-horizontal:absolute;mso-position-horizontal-relative:page;mso-position-vertical:absolute;mso-position-vertical-relative:page;mso-width-percent:360;mso-height-percent:0;mso-width-relative:page;mso-height-relative:margin;v-text-anchor:bottom" o:gfxdata="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" filled="f" strokecolor="#5b9bd5 [3204]" strokeweight=".5pt">
                     <v:textbox style="mso-fit-shape-to-text:t">
                       <w:txbxContent>
                         <w:p>
@@ -834,7 +834,7 @@
             <mc:AlternateContent>
               <mc:Choice Requires="wps">
                 <w:drawing>
-                  <wp:anchor distT="0" distB="0" distL="114300" distR="114300" simplePos="0" relativeHeight="251660288" behindDoc="0" locked="0" layoutInCell="1" allowOverlap="1" wp14:anchorId="01D81805" wp14:editId="482AC049">
+                  <wp:anchor distT="0" distB="0" distL="114300" distR="114300" simplePos="0" relativeHeight="251655168" behindDoc="0" locked="0" layoutInCell="1" allowOverlap="1" wp14:anchorId="01D81805" wp14:editId="01DEEC31">
                     <wp:simplePos x="0" y="0"/>
                     <wp:positionH relativeFrom="page">
                       <wp:posOffset>1264920</wp:posOffset>
@@ -874,6 +874,7 @@
                                   <w:dataBinding w:prefixMappings="xmlns:ns0='http://schemas.openxmlformats.org/package/2006/metadata/core-properties' xmlns:ns1='http://purl.org/dc/elements/1.1/'" w:xpath="/ns0:coreProperties[1]/ns1:title[1]" w:storeItemID="{6C3C8BC8-F283-45AE-878A-BAB7291924A1}"/>
                                   <w:text/>
                                 </w:sdtPr>
+                                <w:sdtEndPr/>
                                 <w:sdtContent>
                                   <w:p>
                                     <w:pPr>
@@ -1044,7 +1045,7 @@
               </mc:Choice>
               <mc:Fallback>
                 <w:pict>
-                  <v:shape w14:anchorId="01D81805" id="Zone de texte 470" o:spid="_x0000_s1028" type="#_x0000_t202" style="position:absolute;margin-left:99.6pt;margin-top:187.8pt;width:438.6pt;height:276.6pt;z-index:251660288;visibility:visible;mso-wrap-style:square;mso-width-percent:0;mso-height-percent:0;mso-wrap-distance-left:9pt;mso-wrap-distance-top:0;mso-wrap-distance-right:9pt;mso-wrap-distance-bottom:0;mso-position-horizontal:absolute;mso-position-horizontal-relative:page;mso-position-vertical:absolute;mso-position-vertical-relative:page;mso-width-percent:0;mso-height-percent:0;mso-width-relative:page;mso-height-relative:page;v-text-anchor:top" o:gfxdata="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" filled="f" stroked="f" strokeweight=".5pt">
+                  <v:shape w14:anchorId="01D81805" id="Zone de texte 470" o:spid="_x0000_s1028" type="#_x0000_t202" style="position:absolute;margin-left:99.6pt;margin-top:187.8pt;width:438.6pt;height:276.6pt;z-index:251655168;visibility:visible;mso-wrap-style:square;mso-width-percent:0;mso-height-percent:0;mso-wrap-distance-left:9pt;mso-wrap-distance-top:0;mso-wrap-distance-right:9pt;mso-wrap-distance-bottom:0;mso-position-horizontal:absolute;mso-position-horizontal-relative:page;mso-position-vertical:absolute;mso-position-vertical-relative:page;mso-width-percent:0;mso-height-percent:0;mso-width-relative:page;mso-height-relative:page;v-text-anchor:top" o:gfxdata="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" filled="f" stroked="f" strokeweight=".5pt">
                     <v:textbox>
                       <w:txbxContent>
                         <w:sdt>
@@ -1054,6 +1055,7 @@
                             <w:dataBinding w:prefixMappings="xmlns:ns0='http://schemas.openxmlformats.org/package/2006/metadata/core-properties' xmlns:ns1='http://purl.org/dc/elements/1.1/'" w:xpath="/ns0:coreProperties[1]/ns1:title[1]" w:storeItemID="{6C3C8BC8-F283-45AE-878A-BAB7291924A1}"/>
                             <w:text/>
                           </w:sdtPr>
+                          <w:sdtEndPr/>
                           <w:sdtContent>
                             <w:p>
                               <w:pPr>
@@ -1217,7 +1219,7 @@
             <mc:AlternateContent>
               <mc:Choice Requires="wps">
                 <w:drawing>
-                  <wp:anchor distT="0" distB="0" distL="114300" distR="114300" simplePos="0" relativeHeight="251661312" behindDoc="0" locked="0" layoutInCell="1" allowOverlap="1" wp14:anchorId="521F318A" wp14:editId="2B1F821E">
+                  <wp:anchor distT="0" distB="0" distL="114300" distR="114300" simplePos="0" relativeHeight="251656192" behindDoc="0" locked="0" layoutInCell="1" allowOverlap="1" wp14:anchorId="521F318A" wp14:editId="6017CDDE">
                     <wp:simplePos x="0" y="0"/>
                     <wp:positionH relativeFrom="page">
                       <wp:posOffset>2606040</wp:posOffset>
@@ -1282,7 +1284,7 @@
               </mc:Choice>
               <mc:Fallback>
                 <w:pict>
-                  <v:rect w14:anchorId="00407F36" id="Rectangle 469" o:spid="_x0000_s1026" style="position:absolute;margin-left:205.2pt;margin-top:442.8pt;width:212.45pt;height:9.35pt;z-index:251661312;visibility:visible;mso-wrap-style:square;mso-width-percent:0;mso-height-percent:0;mso-wrap-distance-left:9pt;mso-wrap-distance-top:0;mso-wrap-distance-right:9pt;mso-wrap-distance-bottom:0;mso-position-horizontal:absolute;mso-position-horizontal-relative:page;mso-position-vertical:absolute;mso-position-vertical-relative:page;mso-width-percent:0;mso-height-percent:0;mso-width-relative:page;mso-height-relative:margin;v-text-anchor:middle" o:gfxdata="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" fillcolor="#5b9bd5 [3204]" stroked="f" strokeweight="1pt">
+                  <v:rect w14:anchorId="446EC868" id="Rectangle 469" o:spid="_x0000_s1026" style="position:absolute;margin-left:205.2pt;margin-top:442.8pt;width:212.45pt;height:9.35pt;z-index:251656192;visibility:visible;mso-wrap-style:square;mso-width-percent:0;mso-height-percent:0;mso-wrap-distance-left:9pt;mso-wrap-distance-top:0;mso-wrap-distance-right:9pt;mso-wrap-distance-bottom:0;mso-position-horizontal:absolute;mso-position-horizontal-relative:page;mso-position-vertical:absolute;mso-position-vertical-relative:page;mso-width-percent:0;mso-height-percent:0;mso-width-relative:page;mso-height-relative:margin;v-text-anchor:middle" o:gfxdata="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" fillcolor="#5b9bd5 [3204]" stroked="f" strokeweight="1pt">
                     <w10:wrap anchorx="page" anchory="page"/>
                   </v:rect>
                 </w:pict>
@@ -1306,7 +1308,7 @@
           <w:color w:val="auto"/>
           <w:sz w:val="22"/>
           <w:szCs w:val="22"/>
-          <w:lang w:val="fr-FR" w:eastAsia="en-US"/>
+          <w:lang w:eastAsia="en-US"/>
         </w:rPr>
         <w:id w:val="-1975210707"/>
         <w:docPartObj>
@@ -1326,9 +1328,6 @@
             <w:pStyle w:val="En-ttedetabledesmatires"/>
           </w:pPr>
           <w:r>
-            <w:rPr>
-              <w:lang w:val="fr-FR"/>
-            </w:rPr>
             <w:t>Table des matières</w:t>
           </w:r>
         </w:p>
@@ -1340,7 +1339,6 @@
             </w:tabs>
             <w:rPr>
               <w:rFonts w:eastAsiaTheme="minorEastAsia"/>
-              <w:noProof/>
               <w:lang w:eastAsia="fr-CH"/>
             </w:rPr>
           </w:pPr>
@@ -1357,54 +1355,46 @@
             <w:r>
               <w:rPr>
                 <w:rStyle w:val="Lienhypertexte"/>
-                <w:noProof/>
               </w:rPr>
               <w:t>Introduction</w:t>
             </w:r>
             <w:r>
               <w:rPr>
-                <w:noProof/>
                 <w:webHidden/>
               </w:rPr>
               <w:tab/>
             </w:r>
             <w:r>
               <w:rPr>
-                <w:noProof/>
                 <w:webHidden/>
               </w:rPr>
               <w:fldChar w:fldCharType="begin"/>
             </w:r>
             <w:r>
               <w:rPr>
-                <w:noProof/>
                 <w:webHidden/>
               </w:rPr>
               <w:instrText xml:space="preserve"> PAGEREF _Toc42238558 \h </w:instrText>
             </w:r>
             <w:r>
               <w:rPr>
-                <w:noProof/>
                 <w:webHidden/>
               </w:rPr>
             </w:r>
             <w:r>
               <w:rPr>
-                <w:noProof/>
                 <w:webHidden/>
               </w:rPr>
               <w:fldChar w:fldCharType="separate"/>
             </w:r>
             <w:r>
               <w:rPr>
-                <w:noProof/>
                 <w:webHidden/>
               </w:rPr>
               <w:t>- 2 -</w:t>
             </w:r>
             <w:r>
               <w:rPr>
-                <w:noProof/>
                 <w:webHidden/>
               </w:rPr>
               <w:fldChar w:fldCharType="end"/>
@@ -1419,7 +1409,6 @@
             </w:tabs>
             <w:rPr>
               <w:rFonts w:eastAsiaTheme="minorEastAsia"/>
-              <w:noProof/>
               <w:lang w:eastAsia="fr-CH"/>
             </w:rPr>
           </w:pPr>
@@ -1427,54 +1416,46 @@
             <w:r>
               <w:rPr>
                 <w:rStyle w:val="Lienhypertexte"/>
-                <w:noProof/>
               </w:rPr>
               <w:t>Annexes</w:t>
             </w:r>
             <w:r>
               <w:rPr>
-                <w:noProof/>
                 <w:webHidden/>
               </w:rPr>
               <w:tab/>
             </w:r>
             <w:r>
               <w:rPr>
-                <w:noProof/>
                 <w:webHidden/>
               </w:rPr>
               <w:fldChar w:fldCharType="begin"/>
             </w:r>
             <w:r>
               <w:rPr>
-                <w:noProof/>
                 <w:webHidden/>
               </w:rPr>
               <w:instrText xml:space="preserve"> PAGEREF _Toc42238559 \h </w:instrText>
             </w:r>
             <w:r>
               <w:rPr>
-                <w:noProof/>
                 <w:webHidden/>
               </w:rPr>
             </w:r>
             <w:r>
               <w:rPr>
-                <w:noProof/>
                 <w:webHidden/>
               </w:rPr>
               <w:fldChar w:fldCharType="separate"/>
             </w:r>
             <w:r>
               <w:rPr>
-                <w:noProof/>
                 <w:webHidden/>
               </w:rPr>
               <w:t>- 2 -</w:t>
             </w:r>
             <w:r>
               <w:rPr>
-                <w:noProof/>
                 <w:webHidden/>
               </w:rPr>
               <w:fldChar w:fldCharType="end"/>
@@ -1489,7 +1470,6 @@
             </w:tabs>
             <w:rPr>
               <w:rFonts w:eastAsiaTheme="minorEastAsia"/>
-              <w:noProof/>
               <w:lang w:eastAsia="fr-CH"/>
             </w:rPr>
           </w:pPr>
@@ -1497,54 +1477,46 @@
             <w:r>
               <w:rPr>
                 <w:rStyle w:val="Lienhypertexte"/>
-                <w:noProof/>
               </w:rPr>
               <w:t>Conclusion</w:t>
             </w:r>
             <w:r>
               <w:rPr>
-                <w:noProof/>
                 <w:webHidden/>
               </w:rPr>
               <w:tab/>
             </w:r>
             <w:r>
               <w:rPr>
-                <w:noProof/>
                 <w:webHidden/>
               </w:rPr>
               <w:fldChar w:fldCharType="begin"/>
             </w:r>
             <w:r>
               <w:rPr>
-                <w:noProof/>
                 <w:webHidden/>
               </w:rPr>
               <w:instrText xml:space="preserve"> PAGEREF _Toc42238560 \h </w:instrText>
             </w:r>
             <w:r>
               <w:rPr>
-                <w:noProof/>
                 <w:webHidden/>
               </w:rPr>
             </w:r>
             <w:r>
               <w:rPr>
-                <w:noProof/>
                 <w:webHidden/>
               </w:rPr>
               <w:fldChar w:fldCharType="separate"/>
             </w:r>
             <w:r>
               <w:rPr>
-                <w:noProof/>
                 <w:webHidden/>
               </w:rPr>
               <w:t>- 2 -</w:t>
             </w:r>
             <w:r>
               <w:rPr>
-                <w:noProof/>
                 <w:webHidden/>
               </w:rPr>
               <w:fldChar w:fldCharType="end"/>
@@ -1559,7 +1531,6 @@
             </w:tabs>
             <w:rPr>
               <w:rFonts w:eastAsiaTheme="minorEastAsia"/>
-              <w:noProof/>
               <w:lang w:eastAsia="fr-CH"/>
             </w:rPr>
           </w:pPr>
@@ -1567,55 +1538,46 @@
             <w:r>
               <w:rPr>
                 <w:rStyle w:val="Lienhypertexte"/>
-                <w:noProof/>
-                <w:lang w:val="fr-FR"/>
               </w:rPr>
               <w:t>Difficultés rencontrées</w:t>
             </w:r>
             <w:r>
               <w:rPr>
-                <w:noProof/>
                 <w:webHidden/>
               </w:rPr>
               <w:tab/>
             </w:r>
             <w:r>
               <w:rPr>
-                <w:noProof/>
                 <w:webHidden/>
               </w:rPr>
               <w:fldChar w:fldCharType="begin"/>
             </w:r>
             <w:r>
               <w:rPr>
-                <w:noProof/>
                 <w:webHidden/>
               </w:rPr>
               <w:instrText xml:space="preserve"> PAGEREF _Toc42238561 \h </w:instrText>
             </w:r>
             <w:r>
               <w:rPr>
-                <w:noProof/>
                 <w:webHidden/>
               </w:rPr>
             </w:r>
             <w:r>
               <w:rPr>
-                <w:noProof/>
                 <w:webHidden/>
               </w:rPr>
               <w:fldChar w:fldCharType="separate"/>
             </w:r>
             <w:r>
               <w:rPr>
-                <w:noProof/>
                 <w:webHidden/>
               </w:rPr>
               <w:t>- 2 -</w:t>
             </w:r>
             <w:r>
               <w:rPr>
-                <w:noProof/>
                 <w:webHidden/>
               </w:rPr>
               <w:fldChar w:fldCharType="end"/>
@@ -1627,7 +1589,6 @@
             <w:rPr>
               <w:b/>
               <w:bCs/>
-              <w:lang w:val="fr-FR"/>
             </w:rPr>
             <w:fldChar w:fldCharType="end"/>
           </w:r>
@@ -1651,23 +1612,176 @@
       <w:pPr>
         <w:pStyle w:val="Titre1"/>
       </w:pPr>
-      <w:bookmarkStart w:id="0" w:name="_Toc42238558"/>
       <w:r>
         <w:lastRenderedPageBreak/>
-        <w:t>Introduction</w:t>
-      </w:r>
-      <w:bookmarkEnd w:id="0"/>
+        <w:t>Objectif</w:t>
+      </w:r>
+    </w:p>
+    <w:p/>
+    <w:p>
+      <w:pPr>
+        <w:jc w:val="both"/>
+        <w:rPr>
+          <w:i/>
+          <w:iCs/>
+        </w:rPr>
+      </w:pPr>
+      <w:r>
+        <w:t xml:space="preserve">Ce laboratoire a pour but de </w:t>
+      </w:r>
+      <w:r>
+        <w:t>réaliser notre première conception d’un système réel en implémentant l’algorithme de hachage MD5.</w:t>
+      </w:r>
     </w:p>
     <w:p>
       <w:pPr>
-        <w:jc w:val="both"/>
+        <w:pStyle w:val="Titre1"/>
+      </w:pPr>
+      <w:r>
+        <w:t>Introduction</w:t>
+      </w:r>
+    </w:p>
+    <w:p/>
+    <w:p>
+      <w:r>
+        <w:t>MD5 est un algorithme classique de hachage utilisé dans de nombreuses applications. Le but est de réaliser une implémentation FPGA pour accélérer le calcul de cet algorithme. Notre application doit pouvoir calculer le hash de n'importe quel fichier.</w:t>
+      </w:r>
+    </w:p>
+    <w:p>
+      <w:r>
+        <w:t xml:space="preserve">Si on a une implémentation software du MD5, on peut taper : </w:t>
+      </w:r>
+      <w:proofErr w:type="gramStart"/>
+      <w:r>
+        <w:rPr>
+          <w:b/>
+          <w:bCs/>
+        </w:rPr>
+        <w:t>#./</w:t>
+      </w:r>
+      <w:proofErr w:type="gramEnd"/>
+      <w:r>
+        <w:rPr>
+          <w:b/>
+          <w:bCs/>
+        </w:rPr>
+        <w:t xml:space="preserve">md5 </w:t>
+      </w:r>
+      <w:proofErr w:type="spellStart"/>
+      <w:r>
+        <w:rPr>
+          <w:b/>
+          <w:bCs/>
+        </w:rPr>
+        <w:t>mon_fichier</w:t>
+      </w:r>
+      <w:proofErr w:type="spellEnd"/>
+      <w:r>
+        <w:t>. On obtient comme résultat un hash de 128b bits. Exemple : 595F44fec1e92a71d3e9e77456ba80d1</w:t>
+      </w:r>
+    </w:p>
+    <w:p>
+      <w:r>
+        <w:t xml:space="preserve">Votre objectif est de créer un device (et son driver) de telle manière que l’on puisse l’exécuter sur linux. Exemple :  </w:t>
+      </w:r>
+      <w:r>
+        <w:rPr>
+          <w:b/>
+          <w:bCs/>
+        </w:rPr>
+        <w:t xml:space="preserve">#cat </w:t>
+      </w:r>
+      <w:proofErr w:type="spellStart"/>
+      <w:r>
+        <w:rPr>
+          <w:b/>
+          <w:bCs/>
+        </w:rPr>
+        <w:t>mon_fichier</w:t>
+      </w:r>
+      <w:proofErr w:type="spellEnd"/>
+      <w:r>
+        <w:rPr>
+          <w:b/>
+          <w:bCs/>
+        </w:rPr>
+        <w:t xml:space="preserve"> &gt; /dev/votre_device_MD5 </w:t>
+      </w:r>
+      <w:r>
+        <w:t>Suivi de</w:t>
+      </w:r>
+      <w:r>
+        <w:rPr>
+          <w:b/>
+          <w:bCs/>
+        </w:rPr>
+        <w:t xml:space="preserve"> #cat /dev/votre_device_MD5 </w:t>
+      </w:r>
+      <w:r>
+        <w:t>et de récupérer un hash. Exemple : 595F44fec1e92a71d3e9e77456ba80d1</w:t>
+      </w:r>
+    </w:p>
+    <w:p>
+      <w:r>
+        <w:t xml:space="preserve">Pour nous simplifier la réalisation de ce laboratoire, on nous a fournis une IP de l'algorithme MD5 permettant de l'implémenter dans la partie FPGA du </w:t>
+      </w:r>
+      <w:proofErr w:type="spellStart"/>
+      <w:r>
+        <w:t>SoC</w:t>
+      </w:r>
+      <w:proofErr w:type="spellEnd"/>
+      <w:r>
+        <w:t>. L'IP fournie permet de calculer le hash pour un bloc de 512 bits.</w:t>
+      </w:r>
+    </w:p>
+    <w:p>
+      <w:pPr>
+        <w:pStyle w:val="Titre1"/>
+      </w:pPr>
+      <w:r>
+        <w:t>Références</w:t>
+      </w:r>
+    </w:p>
+    <w:p/>
+    <w:p>
+      <w:r>
+        <w:t xml:space="preserve">Différentes implémentations logicielles peuvent être trouvées sur internet, comme par exemple sur le site </w:t>
+      </w:r>
+      <w:r>
         <w:rPr>
           <w:i/>
           <w:iCs/>
-        </w:rPr>
-      </w:pPr>
-      <w:r>
-        <w:t xml:space="preserve">Ce laboratoire a pour but de </w:t>
+          <w:u w:val="single"/>
+        </w:rPr>
+        <w:t>https://rosettacode.org/wiki/MD5</w:t>
+      </w:r>
+      <w:r>
+        <w:t xml:space="preserve"> qui dispose d’un vaste catalogue d’implémentation. </w:t>
+      </w:r>
+    </w:p>
+    <w:p>
+      <w:r>
+        <w:t xml:space="preserve">Sur l’algorithme en lui-même, il y a également beaucoup de documentation. Wikipédia est un point de départ très utile </w:t>
+      </w:r>
+      <w:r>
+        <w:rPr>
+          <w:i/>
+          <w:iCs/>
+          <w:u w:val="single"/>
+        </w:rPr>
+        <w:t>https://en.wikipedia.org/wiki/MD5</w:t>
+      </w:r>
+      <w:r>
+        <w:t xml:space="preserve"> ; si vous voulez tout savoir sur l’algorithme, le standard est disponible sur </w:t>
+      </w:r>
+      <w:r>
+        <w:rPr>
+          <w:u w:val="single"/>
+        </w:rPr>
+        <w:t>https://tools.ietf.org/html/rfc1321</w:t>
+      </w:r>
+      <w:r>
+        <w:t>.</w:t>
       </w:r>
     </w:p>
     <w:p>
@@ -1679,16 +1793,3094 @@
           <w:szCs w:val="32"/>
         </w:rPr>
       </w:pPr>
+      <w:r>
+        <w:br w:type="page"/>
+      </w:r>
     </w:p>
     <w:p>
       <w:pPr>
         <w:pStyle w:val="Titre1"/>
       </w:pPr>
-      <w:bookmarkStart w:id="1" w:name="_Toc42238559"/>
-      <w:r>
+      <w:r>
+        <w:lastRenderedPageBreak/>
+        <w:t>Conception</w:t>
+      </w:r>
+    </w:p>
+    <w:p>
+      <w:r>
+        <w:t>Dans ce chapitre, je vais présenter comment je pense concevoir le système complet demandé.</w:t>
+      </w:r>
+    </w:p>
+    <w:p>
+      <w:pPr>
+        <w:pStyle w:val="Titre2"/>
+      </w:pPr>
+      <w:r>
+        <w:t xml:space="preserve">Plan d’adressage </w:t>
+      </w:r>
+    </w:p>
+    <w:p>
+      <w:r>
+        <w:t>Voici mon plan d’adressage :</w:t>
+      </w:r>
+    </w:p>
+    <w:p>
+      <w:r>
+        <w:rPr>
+          <w:noProof/>
+        </w:rPr>
+        <w:drawing>
+          <wp:inline distT="0" distB="0" distL="0" distR="0" wp14:anchorId="31D529DF" wp14:editId="0C41B517">
+            <wp:extent cx="5985227" cy="2385646"/>
+            <wp:effectExtent l="0" t="0" r="0" b="0"/>
+            <wp:docPr id="5" name="Image 5"/>
+            <wp:cNvGraphicFramePr>
+              <a:graphicFrameLocks xmlns:a="http://schemas.openxmlformats.org/drawingml/2006/main" noChangeAspect="1"/>
+            </wp:cNvGraphicFramePr>
+            <a:graphic xmlns:a="http://schemas.openxmlformats.org/drawingml/2006/main">
+              <a:graphicData uri="http://schemas.openxmlformats.org/drawingml/2006/picture">
+                <pic:pic xmlns:pic="http://schemas.openxmlformats.org/drawingml/2006/picture">
+                  <pic:nvPicPr>
+                    <pic:cNvPr id="0" name="Picture 1"/>
+                    <pic:cNvPicPr>
+                      <a:picLocks noChangeAspect="1" noChangeArrowheads="1"/>
+                    </pic:cNvPicPr>
+                  </pic:nvPicPr>
+                  <pic:blipFill>
+                    <a:blip r:embed="rId14">
+                      <a:extLst>
+                        <a:ext uri="{28A0092B-C50C-407E-A947-70E740481C1C}">
+                          <a14:useLocalDpi xmlns:a14="http://schemas.microsoft.com/office/drawing/2010/main" val="0"/>
+                        </a:ext>
+                      </a:extLst>
+                    </a:blip>
+                    <a:srcRect/>
+                    <a:stretch>
+                      <a:fillRect/>
+                    </a:stretch>
+                  </pic:blipFill>
+                  <pic:spPr bwMode="auto">
+                    <a:xfrm>
+                      <a:off x="0" y="0"/>
+                      <a:ext cx="5997363" cy="2390483"/>
+                    </a:xfrm>
+                    <a:prstGeom prst="rect">
+                      <a:avLst/>
+                    </a:prstGeom>
+                    <a:noFill/>
+                    <a:ln>
+                      <a:noFill/>
+                    </a:ln>
+                  </pic:spPr>
+                </pic:pic>
+              </a:graphicData>
+            </a:graphic>
+          </wp:inline>
+        </w:drawing>
+      </w:r>
+    </w:p>
+    <w:p>
+      <w:r>
+        <w:t xml:space="preserve">La constante à l’offset 0x00 (0xDEADBEEF), disponible uniquement en lecture, permet de m’assurer que la communication fonctionne bien. </w:t>
+      </w:r>
+    </w:p>
+    <w:p>
+      <w:r>
+        <w:t>Les « </w:t>
+      </w:r>
+      <w:proofErr w:type="spellStart"/>
+      <w:r>
+        <w:t>wb</w:t>
+      </w:r>
+      <w:proofErr w:type="spellEnd"/>
+      <w:r>
+        <w:t xml:space="preserve"> » de l’offset 0x00 à 0x3C, disponible uniquement en écriture, permet de transmettre les 512 bits à envoyer au composant MD5. Je les ai bien </w:t>
+      </w:r>
+      <w:r>
+        <w:t>alignées</w:t>
+      </w:r>
+      <w:r>
+        <w:t xml:space="preserve"> fait suivre afin de pouvoir utiliser une fonction comme « </w:t>
+      </w:r>
+      <w:proofErr w:type="spellStart"/>
+      <w:r>
+        <w:t>memcpy</w:t>
+      </w:r>
+      <w:proofErr w:type="spellEnd"/>
+      <w:r>
+        <w:t> » au lieu d’effectuer personnellement plusieurs copies.</w:t>
+      </w:r>
+    </w:p>
+    <w:p>
+      <w:r>
+        <w:t>À l’offset 0x100,</w:t>
+      </w:r>
+      <w:r>
+        <w:t xml:space="preserve"> au bit 0,</w:t>
+      </w:r>
+      <w:r>
+        <w:t xml:space="preserve"> il y</w:t>
+      </w:r>
+      <w:r>
+        <w:t xml:space="preserve"> a l’enable du composant MD5 disponible en lecture et en écriture. Celui-ci permet directement de contrôler l’activation du composant MD5.</w:t>
+      </w:r>
+    </w:p>
+    <w:p>
+      <w:r>
+        <w:t>Ensuite, « </w:t>
+      </w:r>
+      <w:proofErr w:type="spellStart"/>
+      <w:r>
+        <w:t>busy</w:t>
+      </w:r>
+      <w:proofErr w:type="spellEnd"/>
+      <w:r>
+        <w:t> » est disponible uniquement en lecture à l’offset 0x104 sur le bit 0. Ce signal « </w:t>
+      </w:r>
+      <w:proofErr w:type="spellStart"/>
+      <w:r>
+        <w:t>busy</w:t>
+      </w:r>
+      <w:proofErr w:type="spellEnd"/>
+      <w:r>
+        <w:t> » permet d’indiquer si le composant MD5 est en cours de traitement pour calculer un footprint. Il est important car il est nécessaire de recharger la valeur d’initialisation du composant MD5 par le dernier footprint calculé.</w:t>
+      </w:r>
+    </w:p>
+    <w:p>
+      <w:r>
+        <w:t>Finalement, la sortie footprint du composant MD5 est disponible uniquement en lecture à l’offset 0x200 jusqu’à 0x20C. Encore une fois, ceux-ci sont aligné afin de lire les 16 bytes plus rapidement avec la fonction « </w:t>
+      </w:r>
+      <w:proofErr w:type="spellStart"/>
+      <w:r>
+        <w:t>memcpy</w:t>
+      </w:r>
+      <w:proofErr w:type="spellEnd"/>
+      <w:r>
+        <w:t> ».</w:t>
+      </w:r>
+    </w:p>
+    <w:p>
+      <w:r>
+        <w:t>Les adresses non utilisé et les adresse réservée, mentionnée comme « </w:t>
+      </w:r>
+      <w:proofErr w:type="spellStart"/>
+      <w:r>
+        <w:t>Reserved</w:t>
+      </w:r>
+      <w:proofErr w:type="spellEnd"/>
+      <w:r>
+        <w:t> », indique qu’une écriture et une lecture n’est pas pris en charge à ces offsets.</w:t>
+      </w:r>
+    </w:p>
+    <w:p>
+      <w:pPr>
+        <w:rPr>
+          <w:rFonts w:asciiTheme="majorHAnsi" w:eastAsiaTheme="majorEastAsia" w:hAnsiTheme="majorHAnsi" w:cstheme="majorBidi"/>
+          <w:color w:val="2E74B5" w:themeColor="accent1" w:themeShade="BF"/>
+          <w:sz w:val="30"/>
+          <w:szCs w:val="26"/>
+        </w:rPr>
+      </w:pPr>
+      <w:r>
+        <w:br w:type="page"/>
+      </w:r>
+    </w:p>
+    <w:p>
+      <w:pPr>
+        <w:pStyle w:val="Titre2"/>
+      </w:pPr>
+      <w:r>
+        <w:lastRenderedPageBreak/>
+        <w:t>Gestion globale</w:t>
+      </w:r>
+    </w:p>
+    <w:p>
+      <w:r>
+        <w:t xml:space="preserve">Afin de bien comprendre les différentes étapes du système, j’ai décider de faire un chronogramme : </w:t>
+      </w:r>
+    </w:p>
+    <w:p>
+      <w:r>
+        <w:rPr>
+          <w:noProof/>
+          <w:lang w:val="en-US"/>
+        </w:rPr>
+        <mc:AlternateContent>
+          <mc:Choice Requires="wpg">
+            <w:drawing>
+              <wp:anchor distT="0" distB="0" distL="114300" distR="114300" simplePos="0" relativeHeight="251660288" behindDoc="0" locked="0" layoutInCell="1" allowOverlap="1" wp14:anchorId="27C0B9FE" wp14:editId="6DE7C786">
+                <wp:simplePos x="0" y="0"/>
+                <wp:positionH relativeFrom="column">
+                  <wp:posOffset>-38002</wp:posOffset>
+                </wp:positionH>
+                <wp:positionV relativeFrom="paragraph">
+                  <wp:posOffset>76640</wp:posOffset>
+                </wp:positionV>
+                <wp:extent cx="5942330" cy="1687830"/>
+                <wp:effectExtent l="0" t="0" r="1270" b="7620"/>
+                <wp:wrapNone/>
+                <wp:docPr id="448" name="Groupe 448"/>
+                <wp:cNvGraphicFramePr/>
+                <a:graphic xmlns:a="http://schemas.openxmlformats.org/drawingml/2006/main">
+                  <a:graphicData uri="http://schemas.microsoft.com/office/word/2010/wordprocessingGroup">
+                    <wpg:wgp>
+                      <wpg:cNvGrpSpPr/>
+                      <wpg:grpSpPr>
+                        <a:xfrm>
+                          <a:off x="0" y="0"/>
+                          <a:ext cx="5942330" cy="1687830"/>
+                          <a:chOff x="0" y="0"/>
+                          <a:chExt cx="5942330" cy="1687830"/>
+                        </a:xfrm>
+                      </wpg:grpSpPr>
+                      <pic:pic xmlns:pic="http://schemas.openxmlformats.org/drawingml/2006/picture">
+                        <pic:nvPicPr>
+                          <pic:cNvPr id="7" name="Image 7"/>
+                          <pic:cNvPicPr>
+                            <a:picLocks noChangeAspect="1"/>
+                          </pic:cNvPicPr>
+                        </pic:nvPicPr>
+                        <pic:blipFill>
+                          <a:blip r:embed="rId15">
+                            <a:extLst>
+                              <a:ext uri="{28A0092B-C50C-407E-A947-70E740481C1C}">
+                                <a14:useLocalDpi xmlns:a14="http://schemas.microsoft.com/office/drawing/2010/main" val="0"/>
+                              </a:ext>
+                            </a:extLst>
+                          </a:blip>
+                          <a:stretch>
+                            <a:fillRect/>
+                          </a:stretch>
+                        </pic:blipFill>
+                        <pic:spPr>
+                          <a:xfrm>
+                            <a:off x="0" y="0"/>
+                            <a:ext cx="5942330" cy="1687830"/>
+                          </a:xfrm>
+                          <a:prstGeom prst="rect">
+                            <a:avLst/>
+                          </a:prstGeom>
+                        </pic:spPr>
+                      </pic:pic>
+                      <wpg:grpSp>
+                        <wpg:cNvPr id="29" name="Groupe 29"/>
+                        <wpg:cNvGrpSpPr/>
+                        <wpg:grpSpPr>
+                          <a:xfrm>
+                            <a:off x="1767254" y="486508"/>
+                            <a:ext cx="3162300" cy="999525"/>
+                            <a:chOff x="0" y="0"/>
+                            <a:chExt cx="3162300" cy="999525"/>
+                          </a:xfrm>
+                        </wpg:grpSpPr>
+                        <wpg:grpSp>
+                          <wpg:cNvPr id="478" name="Groupe 478"/>
+                          <wpg:cNvGrpSpPr/>
+                          <wpg:grpSpPr>
+                            <a:xfrm>
+                              <a:off x="0" y="139212"/>
+                              <a:ext cx="266700" cy="464935"/>
+                              <a:chOff x="0" y="0"/>
+                              <a:chExt cx="266700" cy="464935"/>
+                            </a:xfrm>
+                          </wpg:grpSpPr>
+                          <wps:wsp>
+                            <wps:cNvPr id="452" name="Connecteur : en arc 452"/>
+                            <wps:cNvCnPr/>
+                            <wps:spPr>
+                              <a:xfrm>
+                                <a:off x="0" y="43295"/>
+                                <a:ext cx="45085" cy="421640"/>
+                              </a:xfrm>
+                              <a:prstGeom prst="curvedConnector3">
+                                <a:avLst/>
+                              </a:prstGeom>
+                              <a:ln>
+                                <a:tailEnd type="triangle"/>
+                              </a:ln>
+                            </wps:spPr>
+                            <wps:style>
+                              <a:lnRef idx="2">
+                                <a:schemeClr val="accent4"/>
+                              </a:lnRef>
+                              <a:fillRef idx="0">
+                                <a:schemeClr val="accent4"/>
+                              </a:fillRef>
+                              <a:effectRef idx="1">
+                                <a:schemeClr val="accent4"/>
+                              </a:effectRef>
+                              <a:fontRef idx="minor">
+                                <a:schemeClr val="tx1"/>
+                              </a:fontRef>
+                            </wps:style>
+                            <wps:bodyPr/>
+                          </wps:wsp>
+                          <wps:wsp>
+                            <wps:cNvPr id="458" name="Connecteur : en arc 458"/>
+                            <wps:cNvCnPr/>
+                            <wps:spPr>
+                              <a:xfrm>
+                                <a:off x="0" y="43284"/>
+                                <a:ext cx="219807" cy="195574"/>
+                              </a:xfrm>
+                              <a:prstGeom prst="curvedConnector3">
+                                <a:avLst/>
+                              </a:prstGeom>
+                              <a:ln>
+                                <a:tailEnd type="triangle"/>
+                              </a:ln>
+                            </wps:spPr>
+                            <wps:style>
+                              <a:lnRef idx="2">
+                                <a:schemeClr val="accent1"/>
+                              </a:lnRef>
+                              <a:fillRef idx="0">
+                                <a:schemeClr val="accent1"/>
+                              </a:fillRef>
+                              <a:effectRef idx="1">
+                                <a:schemeClr val="accent1"/>
+                              </a:effectRef>
+                              <a:fontRef idx="minor">
+                                <a:schemeClr val="tx1"/>
+                              </a:fontRef>
+                            </wps:style>
+                            <wps:bodyPr/>
+                          </wps:wsp>
+                          <wps:wsp>
+                            <wps:cNvPr id="459" name="Connecteur : en arc 459"/>
+                            <wps:cNvCnPr/>
+                            <wps:spPr>
+                              <a:xfrm flipV="1">
+                                <a:off x="0" y="0"/>
+                                <a:ext cx="266700" cy="45719"/>
+                              </a:xfrm>
+                              <a:prstGeom prst="curvedConnector3">
+                                <a:avLst/>
+                              </a:prstGeom>
+                              <a:ln>
+                                <a:tailEnd type="triangle"/>
+                              </a:ln>
+                            </wps:spPr>
+                            <wps:style>
+                              <a:lnRef idx="2">
+                                <a:schemeClr val="accent1"/>
+                              </a:lnRef>
+                              <a:fillRef idx="0">
+                                <a:schemeClr val="accent1"/>
+                              </a:fillRef>
+                              <a:effectRef idx="1">
+                                <a:schemeClr val="accent1"/>
+                              </a:effectRef>
+                              <a:fontRef idx="minor">
+                                <a:schemeClr val="tx1"/>
+                              </a:fontRef>
+                            </wps:style>
+                            <wps:bodyPr/>
+                          </wps:wsp>
+                        </wpg:grpSp>
+                        <wpg:grpSp>
+                          <wpg:cNvPr id="26" name="Groupe 26"/>
+                          <wpg:cNvGrpSpPr/>
+                          <wpg:grpSpPr>
+                            <a:xfrm>
+                              <a:off x="512884" y="0"/>
+                              <a:ext cx="2649416" cy="999525"/>
+                              <a:chOff x="0" y="0"/>
+                              <a:chExt cx="2649416" cy="999525"/>
+                            </a:xfrm>
+                          </wpg:grpSpPr>
+                          <wps:wsp>
+                            <wps:cNvPr id="460" name="Rectangle 460"/>
+                            <wps:cNvSpPr/>
+                            <wps:spPr>
+                              <a:xfrm>
+                                <a:off x="0" y="0"/>
+                                <a:ext cx="2185554" cy="656493"/>
+                              </a:xfrm>
+                              <a:prstGeom prst="rect">
+                                <a:avLst/>
+                              </a:prstGeom>
+                              <a:noFill/>
+                              <a:ln w="9525" cap="flat" cmpd="sng" algn="ctr">
+                                <a:solidFill>
+                                  <a:schemeClr val="accent6"/>
+                                </a:solidFill>
+                                <a:prstDash val="solid"/>
+                                <a:round/>
+                                <a:headEnd type="none" w="med" len="med"/>
+                                <a:tailEnd type="none" w="med" len="med"/>
+                              </a:ln>
+                            </wps:spPr>
+                            <wps:style>
+                              <a:lnRef idx="0">
+                                <a:scrgbClr r="0" g="0" b="0"/>
+                              </a:lnRef>
+                              <a:fillRef idx="0">
+                                <a:scrgbClr r="0" g="0" b="0"/>
+                              </a:fillRef>
+                              <a:effectRef idx="0">
+                                <a:scrgbClr r="0" g="0" b="0"/>
+                              </a:effectRef>
+                              <a:fontRef idx="minor">
+                                <a:schemeClr val="accent6"/>
+                              </a:fontRef>
+                            </wps:style>
+                            <wps:bodyPr rot="0" spcFirstLastPara="0" vertOverflow="overflow" horzOverflow="overflow" vert="horz" wrap="square" lIns="91440" tIns="45720" rIns="91440" bIns="45720" numCol="1" spcCol="0" rtlCol="0" fromWordArt="0" anchor="ctr" anchorCtr="0" forceAA="0" compatLnSpc="1">
+                              <a:prstTxWarp prst="textNoShape">
+                                <a:avLst/>
+                              </a:prstTxWarp>
+                              <a:noAutofit/>
+                            </wps:bodyPr>
+                          </wps:wsp>
+                          <wpg:grpSp>
+                            <wpg:cNvPr id="22" name="Groupe 22"/>
+                            <wpg:cNvGrpSpPr/>
+                            <wpg:grpSpPr>
+                              <a:xfrm>
+                                <a:off x="2074985" y="602273"/>
+                                <a:ext cx="304800" cy="397252"/>
+                                <a:chOff x="0" y="0"/>
+                                <a:chExt cx="304800" cy="397252"/>
+                              </a:xfrm>
+                            </wpg:grpSpPr>
+                            <wps:wsp>
+                              <wps:cNvPr id="467" name="Connecteur : en arc 467"/>
+                              <wps:cNvCnPr/>
+                              <wps:spPr>
+                                <a:xfrm>
+                                  <a:off x="0" y="196361"/>
+                                  <a:ext cx="304800" cy="200891"/>
+                                </a:xfrm>
+                                <a:prstGeom prst="curvedConnector3">
+                                  <a:avLst/>
+                                </a:prstGeom>
+                                <a:ln>
+                                  <a:tailEnd type="triangle"/>
+                                </a:ln>
+                              </wps:spPr>
+                              <wps:style>
+                                <a:lnRef idx="2">
+                                  <a:schemeClr val="accent2"/>
+                                </a:lnRef>
+                                <a:fillRef idx="0">
+                                  <a:schemeClr val="accent2"/>
+                                </a:fillRef>
+                                <a:effectRef idx="1">
+                                  <a:schemeClr val="accent2"/>
+                                </a:effectRef>
+                                <a:fontRef idx="minor">
+                                  <a:schemeClr val="tx1"/>
+                                </a:fontRef>
+                              </wps:style>
+                              <wps:bodyPr/>
+                            </wps:wsp>
+                            <wps:wsp>
+                              <wps:cNvPr id="471" name="Connecteur : en arc 471"/>
+                              <wps:cNvCnPr/>
+                              <wps:spPr>
+                                <a:xfrm flipV="1">
+                                  <a:off x="0" y="0"/>
+                                  <a:ext cx="275492" cy="197240"/>
+                                </a:xfrm>
+                                <a:prstGeom prst="curvedConnector3">
+                                  <a:avLst/>
+                                </a:prstGeom>
+                                <a:ln>
+                                  <a:tailEnd type="triangle"/>
+                                </a:ln>
+                              </wps:spPr>
+                              <wps:style>
+                                <a:lnRef idx="2">
+                                  <a:schemeClr val="accent2"/>
+                                </a:lnRef>
+                                <a:fillRef idx="0">
+                                  <a:schemeClr val="accent2"/>
+                                </a:fillRef>
+                                <a:effectRef idx="1">
+                                  <a:schemeClr val="accent2"/>
+                                </a:effectRef>
+                                <a:fontRef idx="minor">
+                                  <a:schemeClr val="tx1"/>
+                                </a:fontRef>
+                              </wps:style>
+                              <wps:bodyPr/>
+                            </wps:wsp>
+                          </wpg:grpSp>
+                          <wpg:grpSp>
+                            <wpg:cNvPr id="9" name="Groupe 9"/>
+                            <wpg:cNvGrpSpPr/>
+                            <wpg:grpSpPr>
+                              <a:xfrm>
+                                <a:off x="2382716" y="139212"/>
+                                <a:ext cx="266700" cy="464935"/>
+                                <a:chOff x="0" y="0"/>
+                                <a:chExt cx="266700" cy="464935"/>
+                              </a:xfrm>
+                            </wpg:grpSpPr>
+                            <wps:wsp>
+                              <wps:cNvPr id="14" name="Connecteur : en arc 14"/>
+                              <wps:cNvCnPr/>
+                              <wps:spPr>
+                                <a:xfrm>
+                                  <a:off x="0" y="43295"/>
+                                  <a:ext cx="45085" cy="421640"/>
+                                </a:xfrm>
+                                <a:prstGeom prst="curvedConnector3">
+                                  <a:avLst/>
+                                </a:prstGeom>
+                                <a:ln>
+                                  <a:tailEnd type="triangle"/>
+                                </a:ln>
+                              </wps:spPr>
+                              <wps:style>
+                                <a:lnRef idx="2">
+                                  <a:schemeClr val="accent4"/>
+                                </a:lnRef>
+                                <a:fillRef idx="0">
+                                  <a:schemeClr val="accent4"/>
+                                </a:fillRef>
+                                <a:effectRef idx="1">
+                                  <a:schemeClr val="accent4"/>
+                                </a:effectRef>
+                                <a:fontRef idx="minor">
+                                  <a:schemeClr val="tx1"/>
+                                </a:fontRef>
+                              </wps:style>
+                              <wps:bodyPr/>
+                            </wps:wsp>
+                            <wps:wsp>
+                              <wps:cNvPr id="18" name="Connecteur : en arc 18"/>
+                              <wps:cNvCnPr/>
+                              <wps:spPr>
+                                <a:xfrm>
+                                  <a:off x="0" y="43284"/>
+                                  <a:ext cx="219807" cy="195574"/>
+                                </a:xfrm>
+                                <a:prstGeom prst="curvedConnector3">
+                                  <a:avLst/>
+                                </a:prstGeom>
+                                <a:ln>
+                                  <a:tailEnd type="triangle"/>
+                                </a:ln>
+                              </wps:spPr>
+                              <wps:style>
+                                <a:lnRef idx="2">
+                                  <a:schemeClr val="accent1"/>
+                                </a:lnRef>
+                                <a:fillRef idx="0">
+                                  <a:schemeClr val="accent1"/>
+                                </a:fillRef>
+                                <a:effectRef idx="1">
+                                  <a:schemeClr val="accent1"/>
+                                </a:effectRef>
+                                <a:fontRef idx="minor">
+                                  <a:schemeClr val="tx1"/>
+                                </a:fontRef>
+                              </wps:style>
+                              <wps:bodyPr/>
+                            </wps:wsp>
+                            <wps:wsp>
+                              <wps:cNvPr id="19" name="Connecteur : en arc 19"/>
+                              <wps:cNvCnPr/>
+                              <wps:spPr>
+                                <a:xfrm flipV="1">
+                                  <a:off x="0" y="0"/>
+                                  <a:ext cx="266700" cy="45719"/>
+                                </a:xfrm>
+                                <a:prstGeom prst="curvedConnector3">
+                                  <a:avLst/>
+                                </a:prstGeom>
+                                <a:ln>
+                                  <a:tailEnd type="triangle"/>
+                                </a:ln>
+                              </wps:spPr>
+                              <wps:style>
+                                <a:lnRef idx="2">
+                                  <a:schemeClr val="accent1"/>
+                                </a:lnRef>
+                                <a:fillRef idx="0">
+                                  <a:schemeClr val="accent1"/>
+                                </a:fillRef>
+                                <a:effectRef idx="1">
+                                  <a:schemeClr val="accent1"/>
+                                </a:effectRef>
+                                <a:fontRef idx="minor">
+                                  <a:schemeClr val="tx1"/>
+                                </a:fontRef>
+                              </wps:style>
+                              <wps:bodyPr/>
+                            </wps:wsp>
+                          </wpg:grpSp>
+                        </wpg:grpSp>
+                      </wpg:grpSp>
+                    </wpg:wgp>
+                  </a:graphicData>
+                </a:graphic>
+                <wp14:sizeRelV relativeFrom="margin">
+                  <wp14:pctHeight>0</wp14:pctHeight>
+                </wp14:sizeRelV>
+              </wp:anchor>
+            </w:drawing>
+          </mc:Choice>
+          <mc:Fallback>
+            <w:pict>
+              <v:group w14:anchorId="3697949B" id="Groupe 448" o:spid="_x0000_s1026" style="position:absolute;margin-left:-3pt;margin-top:6.05pt;width:467.9pt;height:132.9pt;z-index:251660288;mso-height-relative:margin" coordsize="59423,16878" o:gfxdata="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">
+                <v:shapetype id="_x0000_t75" coordsize="21600,21600" o:spt="75" o:preferrelative="t" path="m@4@5l@4@11@9@11@9@5xe" filled="f" stroked="f">
+                  <v:stroke joinstyle="miter"/>
+                  <v:formulas>
+                    <v:f eqn="if lineDrawn pixelLineWidth 0"/>
+                    <v:f eqn="sum @0 1 0"/>
+                    <v:f eqn="sum 0 0 @1"/>
+                    <v:f eqn="prod @2 1 2"/>
+                    <v:f eqn="prod @3 21600 pixelWidth"/>
+                    <v:f eqn="prod @3 21600 pixelHeight"/>
+                    <v:f eqn="sum @0 0 1"/>
+                    <v:f eqn="prod @6 1 2"/>
+                    <v:f eqn="prod @7 21600 pixelWidth"/>
+                    <v:f eqn="sum @8 21600 0"/>
+                    <v:f eqn="prod @7 21600 pixelHeight"/>
+                    <v:f eqn="sum @10 21600 0"/>
+                  </v:formulas>
+                  <v:path o:extrusionok="f" gradientshapeok="t" o:connecttype="rect"/>
+                  <o:lock v:ext="edit" aspectratio="t"/>
+                </v:shapetype>
+                <v:shape id="Image 7" o:spid="_x0000_s1027" type="#_x0000_t75" style="position:absolute;width:59423;height:16878;visibility:visible;mso-wrap-style:square" o:gfxdata="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">
+                  <v:imagedata r:id="rId16" o:title=""/>
+                </v:shape>
+                <v:group id="Groupe 29" o:spid="_x0000_s1028" style="position:absolute;left:17672;top:4865;width:31623;height:9995" coordsize="31623,9995" o:gfxdata="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">
+                  <v:group id="Groupe 478" o:spid="_x0000_s1029" style="position:absolute;top:1392;width:2667;height:4649" coordsize="266700,464935" o:gfxdata="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">
+                    <v:shapetype id="_x0000_t38" coordsize="21600,21600" o:spt="38" o:oned="t" path="m,c@0,0@1,5400@1,10800@1,16200@2,21600,21600,21600e" filled="f">
+                      <v:formulas>
+                        <v:f eqn="mid #0 0"/>
+                        <v:f eqn="val #0"/>
+                        <v:f eqn="mid #0 21600"/>
+                      </v:formulas>
+                      <v:path arrowok="t" fillok="f" o:connecttype="none"/>
+                      <v:handles>
+                        <v:h position="#0,center"/>
+                      </v:handles>
+                      <o:lock v:ext="edit" shapetype="t"/>
+                    </v:shapetype>
+                    <v:shape id="Connecteur : en arc 452" o:spid="_x0000_s1030" type="#_x0000_t38" style="position:absolute;top:43295;width:45085;height:421640;visibility:visible;mso-wrap-style:square" o:connectortype="curved" o:gfxdata="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" adj="10800" strokecolor="#ffc000 [3207]" strokeweight="1pt">
+                      <v:stroke endarrow="block" joinstyle="miter"/>
+                    </v:shape>
+                    <v:shape id="Connecteur : en arc 458" o:spid="_x0000_s1031" type="#_x0000_t38" style="position:absolute;top:43284;width:219807;height:195574;visibility:visible;mso-wrap-style:square" o:connectortype="curved" o:gfxdata="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" adj="10800" strokecolor="#5b9bd5 [3204]" strokeweight="1pt">
+                      <v:stroke endarrow="block" joinstyle="miter"/>
+                    </v:shape>
+                    <v:shape id="Connecteur : en arc 459" o:spid="_x0000_s1032" type="#_x0000_t38" style="position:absolute;width:266700;height:45719;flip:y;visibility:visible;mso-wrap-style:square" o:connectortype="curved" o:gfxdata="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" adj="10800" strokecolor="#5b9bd5 [3204]" strokeweight="1pt">
+                      <v:stroke endarrow="block" joinstyle="miter"/>
+                    </v:shape>
+                  </v:group>
+                  <v:group id="Groupe 26" o:spid="_x0000_s1033" style="position:absolute;left:5128;width:26495;height:9995" coordsize="26494,9995" o:gfxdata="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">
+                    <v:rect id="Rectangle 460" o:spid="_x0000_s1034" style="position:absolute;width:21855;height:6564;visibility:visible;mso-wrap-style:square;v-text-anchor:middle" o:gfxdata="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" filled="f" strokecolor="#70ad47 [3209]">
+                      <v:stroke joinstyle="round"/>
+                    </v:rect>
+                    <v:group id="Groupe 22" o:spid="_x0000_s1035" style="position:absolute;left:20749;top:6022;width:3048;height:3973" coordsize="304800,397252" o:gfxdata="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">
+                      <v:shape id="Connecteur : en arc 467" o:spid="_x0000_s1036" type="#_x0000_t38" style="position:absolute;top:196361;width:304800;height:200891;visibility:visible;mso-wrap-style:square" o:connectortype="curved" o:gfxdata="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" adj="10800" strokecolor="#ed7d31 [3205]" strokeweight="1pt">
+                        <v:stroke endarrow="block" joinstyle="miter"/>
+                      </v:shape>
+                      <v:shape id="Connecteur : en arc 471" o:spid="_x0000_s1037" type="#_x0000_t38" style="position:absolute;width:275492;height:197240;flip:y;visibility:visible;mso-wrap-style:square" o:connectortype="curved" o:gfxdata="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" adj="10800" strokecolor="#ed7d31 [3205]" strokeweight="1pt">
+                        <v:stroke endarrow="block" joinstyle="miter"/>
+                      </v:shape>
+                    </v:group>
+                    <v:group id="Groupe 9" o:spid="_x0000_s1038" style="position:absolute;left:23827;top:1392;width:2667;height:4649" coordsize="266700,464935" o:gfxdata="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">
+                      <v:shape id="Connecteur : en arc 14" o:spid="_x0000_s1039" type="#_x0000_t38" style="position:absolute;top:43295;width:45085;height:421640;visibility:visible;mso-wrap-style:square" o:connectortype="curved" o:gfxdata="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" adj="10800" strokecolor="#ffc000 [3207]" strokeweight="1pt">
+                        <v:stroke endarrow="block" joinstyle="miter"/>
+                      </v:shape>
+                      <v:shape id="Connecteur : en arc 18" o:spid="_x0000_s1040" type="#_x0000_t38" style="position:absolute;top:43284;width:219807;height:195574;visibility:visible;mso-wrap-style:square" o:connectortype="curved" o:gfxdata="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" adj="10800" strokecolor="#5b9bd5 [3204]" strokeweight="1pt">
+                        <v:stroke endarrow="block" joinstyle="miter"/>
+                      </v:shape>
+                      <v:shape id="Connecteur : en arc 19" o:spid="_x0000_s1041" type="#_x0000_t38" style="position:absolute;width:266700;height:45719;flip:y;visibility:visible;mso-wrap-style:square" o:connectortype="curved" o:gfxdata="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" adj="10800" strokecolor="#5b9bd5 [3204]" strokeweight="1pt">
+                        <v:stroke endarrow="block" joinstyle="miter"/>
+                      </v:shape>
+                    </v:group>
+                  </v:group>
+                </v:group>
+              </v:group>
+            </w:pict>
+          </mc:Fallback>
+        </mc:AlternateContent>
+      </w:r>
+    </w:p>
+    <w:p/>
+    <w:p/>
+    <w:p/>
+    <w:p/>
+    <w:p/>
+    <w:p>
+      <w:r>
+        <w:rPr>
+          <w:noProof/>
+        </w:rPr>
+        <mc:AlternateContent>
+          <mc:Choice Requires="wps">
+            <w:drawing>
+              <wp:anchor distT="0" distB="0" distL="114300" distR="114300" simplePos="0" relativeHeight="251662336" behindDoc="0" locked="0" layoutInCell="1" allowOverlap="1" wp14:anchorId="7D2B39AC" wp14:editId="6D21168F">
+                <wp:simplePos x="0" y="0"/>
+                <wp:positionH relativeFrom="column">
+                  <wp:posOffset>-73367</wp:posOffset>
+                </wp:positionH>
+                <wp:positionV relativeFrom="paragraph">
+                  <wp:posOffset>41275</wp:posOffset>
+                </wp:positionV>
+                <wp:extent cx="5942330" cy="635"/>
+                <wp:effectExtent l="0" t="0" r="0" b="0"/>
+                <wp:wrapNone/>
+                <wp:docPr id="449" name="Zone de texte 449"/>
+                <wp:cNvGraphicFramePr/>
+                <a:graphic xmlns:a="http://schemas.openxmlformats.org/drawingml/2006/main">
+                  <a:graphicData uri="http://schemas.microsoft.com/office/word/2010/wordprocessingShape">
+                    <wps:wsp>
+                      <wps:cNvSpPr txBox="1"/>
+                      <wps:spPr>
+                        <a:xfrm>
+                          <a:off x="0" y="0"/>
+                          <a:ext cx="5942330" cy="635"/>
+                        </a:xfrm>
+                        <a:prstGeom prst="rect">
+                          <a:avLst/>
+                        </a:prstGeom>
+                        <a:solidFill>
+                          <a:prstClr val="white"/>
+                        </a:solidFill>
+                        <a:ln>
+                          <a:noFill/>
+                        </a:ln>
+                      </wps:spPr>
+                      <wps:txbx>
+                        <w:txbxContent>
+                          <w:p>
+                            <w:pPr>
+                              <w:pStyle w:val="Lgende"/>
+                              <w:jc w:val="center"/>
+                              <w:rPr>
+                                <w:noProof/>
+                                <w:lang w:val="en-US"/>
+                              </w:rPr>
+                            </w:pPr>
+                            <w:r>
+                              <w:t xml:space="preserve">Figure </w:t>
+                            </w:r>
+                            <w:r>
+                              <w:fldChar w:fldCharType="begin"/>
+                            </w:r>
+                            <w:r>
+                              <w:instrText xml:space="preserve"> STYLEREF 1 \s </w:instrText>
+                            </w:r>
+                            <w:r>
+                              <w:fldChar w:fldCharType="separate"/>
+                            </w:r>
+                            <w:r>
+                              <w:rPr>
+                                <w:noProof/>
+                              </w:rPr>
+                              <w:t>0</w:t>
+                            </w:r>
+                            <w:r>
+                              <w:rPr>
+                                <w:noProof/>
+                              </w:rPr>
+                              <w:fldChar w:fldCharType="end"/>
+                            </w:r>
+                            <w:r>
+                              <w:noBreakHyphen/>
+                            </w:r>
+                            <w:r>
+                              <w:fldChar w:fldCharType="begin"/>
+                            </w:r>
+                            <w:r>
+                              <w:instrText xml:space="preserve"> SEQ Figure \* ARABIC \s 1 </w:instrText>
+                            </w:r>
+                            <w:r>
+                              <w:fldChar w:fldCharType="separate"/>
+                            </w:r>
+                            <w:r>
+                              <w:rPr>
+                                <w:noProof/>
+                              </w:rPr>
+                              <w:t>1</w:t>
+                            </w:r>
+                            <w:r>
+                              <w:rPr>
+                                <w:noProof/>
+                              </w:rPr>
+                              <w:fldChar w:fldCharType="end"/>
+                            </w:r>
+                            <w:r>
+                              <w:t xml:space="preserve"> : Chronogramme</w:t>
+                            </w:r>
+                          </w:p>
+                        </w:txbxContent>
+                      </wps:txbx>
+                      <wps:bodyPr rot="0" spcFirstLastPara="0" vertOverflow="overflow" horzOverflow="overflow" vert="horz" wrap="square" lIns="0" tIns="0" rIns="0" bIns="0" numCol="1" spcCol="0" rtlCol="0" fromWordArt="0" anchor="t" anchorCtr="0" forceAA="0" compatLnSpc="1">
+                        <a:prstTxWarp prst="textNoShape">
+                          <a:avLst/>
+                        </a:prstTxWarp>
+                        <a:spAutoFit/>
+                      </wps:bodyPr>
+                    </wps:wsp>
+                  </a:graphicData>
+                </a:graphic>
+              </wp:anchor>
+            </w:drawing>
+          </mc:Choice>
+          <mc:Fallback>
+            <w:pict>
+              <v:shape w14:anchorId="7D2B39AC" id="Zone de texte 449" o:spid="_x0000_s1029" type="#_x0000_t202" style="position:absolute;margin-left:-5.8pt;margin-top:3.25pt;width:467.9pt;height:.05pt;z-index:251662336;visibility:visible;mso-wrap-style:square;mso-wrap-distance-left:9pt;mso-wrap-distance-top:0;mso-wrap-distance-right:9pt;mso-wrap-distance-bottom:0;mso-position-horizontal:absolute;mso-position-horizontal-relative:text;mso-position-vertical:absolute;mso-position-vertical-relative:text;v-text-anchor:top" o:gfxdata="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" stroked="f">
+                <v:textbox style="mso-fit-shape-to-text:t" inset="0,0,0,0">
+                  <w:txbxContent>
+                    <w:p>
+                      <w:pPr>
+                        <w:pStyle w:val="Lgende"/>
+                        <w:jc w:val="center"/>
+                        <w:rPr>
+                          <w:noProof/>
+                          <w:lang w:val="en-US"/>
+                        </w:rPr>
+                      </w:pPr>
+                      <w:r>
+                        <w:t xml:space="preserve">Figure </w:t>
+                      </w:r>
+                      <w:r>
+                        <w:fldChar w:fldCharType="begin"/>
+                      </w:r>
+                      <w:r>
+                        <w:instrText xml:space="preserve"> STYLEREF 1 \s </w:instrText>
+                      </w:r>
+                      <w:r>
+                        <w:fldChar w:fldCharType="separate"/>
+                      </w:r>
+                      <w:r>
+                        <w:rPr>
+                          <w:noProof/>
+                        </w:rPr>
+                        <w:t>0</w:t>
+                      </w:r>
+                      <w:r>
+                        <w:rPr>
+                          <w:noProof/>
+                        </w:rPr>
+                        <w:fldChar w:fldCharType="end"/>
+                      </w:r>
+                      <w:r>
+                        <w:noBreakHyphen/>
+                      </w:r>
+                      <w:r>
+                        <w:fldChar w:fldCharType="begin"/>
+                      </w:r>
+                      <w:r>
+                        <w:instrText xml:space="preserve"> SEQ Figure \* ARABIC \s 1 </w:instrText>
+                      </w:r>
+                      <w:r>
+                        <w:fldChar w:fldCharType="separate"/>
+                      </w:r>
+                      <w:r>
+                        <w:rPr>
+                          <w:noProof/>
+                        </w:rPr>
+                        <w:t>1</w:t>
+                      </w:r>
+                      <w:r>
+                        <w:rPr>
+                          <w:noProof/>
+                        </w:rPr>
+                        <w:fldChar w:fldCharType="end"/>
+                      </w:r>
+                      <w:r>
+                        <w:t xml:space="preserve"> : Chronogramme</w:t>
+                      </w:r>
+                    </w:p>
+                  </w:txbxContent>
+                </v:textbox>
+              </v:shape>
+            </w:pict>
+          </mc:Fallback>
+        </mc:AlternateContent>
+      </w:r>
+    </w:p>
+    <w:p>
+      <w:pPr>
+        <w:rPr>
+          <w:sz w:val="20"/>
+          <w:szCs w:val="20"/>
+        </w:rPr>
+      </w:pPr>
+      <w:r>
+        <w:rPr>
+          <w:sz w:val="20"/>
+          <w:szCs w:val="20"/>
+        </w:rPr>
+        <w:t xml:space="preserve">Pour commencer, il est important d’activer l’enable avant le premier traitement. </w:t>
+      </w:r>
+    </w:p>
+    <w:p>
+      <w:pPr>
+        <w:rPr>
+          <w:sz w:val="20"/>
+          <w:szCs w:val="20"/>
+        </w:rPr>
+      </w:pPr>
+      <w:r>
+        <w:rPr>
+          <w:noProof/>
+        </w:rPr>
+        <mc:AlternateContent>
+          <mc:Choice Requires="wps">
+            <w:drawing>
+              <wp:anchor distT="0" distB="0" distL="114300" distR="114300" simplePos="0" relativeHeight="251670528" behindDoc="0" locked="0" layoutInCell="1" allowOverlap="1" wp14:anchorId="11A53DAE" wp14:editId="74FB09FA">
+                <wp:simplePos x="0" y="0"/>
+                <wp:positionH relativeFrom="column">
+                  <wp:posOffset>-161192</wp:posOffset>
+                </wp:positionH>
+                <wp:positionV relativeFrom="paragraph">
+                  <wp:posOffset>58176</wp:posOffset>
+                </wp:positionV>
+                <wp:extent cx="45085" cy="421640"/>
+                <wp:effectExtent l="0" t="0" r="0" b="0"/>
+                <wp:wrapNone/>
+                <wp:docPr id="454" name="Connecteur : en arc 454"/>
+                <wp:cNvGraphicFramePr/>
+                <a:graphic xmlns:a="http://schemas.openxmlformats.org/drawingml/2006/main">
+                  <a:graphicData uri="http://schemas.microsoft.com/office/word/2010/wordprocessingShape">
+                    <wps:wsp>
+                      <wps:cNvCnPr/>
+                      <wps:spPr>
+                        <a:xfrm>
+                          <a:off x="0" y="0"/>
+                          <a:ext cx="45085" cy="421640"/>
+                        </a:xfrm>
+                        <a:prstGeom prst="curvedConnector3">
+                          <a:avLst/>
+                        </a:prstGeom>
+                        <a:ln>
+                          <a:tailEnd type="triangle"/>
+                        </a:ln>
+                      </wps:spPr>
+                      <wps:style>
+                        <a:lnRef idx="2">
+                          <a:schemeClr val="accent4"/>
+                        </a:lnRef>
+                        <a:fillRef idx="0">
+                          <a:schemeClr val="accent4"/>
+                        </a:fillRef>
+                        <a:effectRef idx="1">
+                          <a:schemeClr val="accent4"/>
+                        </a:effectRef>
+                        <a:fontRef idx="minor">
+                          <a:schemeClr val="tx1"/>
+                        </a:fontRef>
+                      </wps:style>
+                      <wps:bodyPr/>
+                    </wps:wsp>
+                  </a:graphicData>
+                </a:graphic>
+              </wp:anchor>
+            </w:drawing>
+          </mc:Choice>
+          <mc:Fallback>
+            <w:pict>
+              <v:shape w14:anchorId="00F801BE" id="Connecteur : en arc 454" o:spid="_x0000_s1026" type="#_x0000_t38" style="position:absolute;margin-left:-12.7pt;margin-top:4.6pt;width:3.55pt;height:33.2pt;z-index:251670528;visibility:visible;mso-wrap-style:square;mso-wrap-distance-left:9pt;mso-wrap-distance-top:0;mso-wrap-distance-right:9pt;mso-wrap-distance-bottom:0;mso-position-horizontal:absolute;mso-position-horizontal-relative:text;mso-position-vertical:absolute;mso-position-vertical-relative:text" o:gfxdata="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" adj="10800" strokecolor="#ffc000 [3207]" strokeweight="1pt">
+                <v:stroke endarrow="block" joinstyle="miter"/>
+              </v:shape>
+            </w:pict>
+          </mc:Fallback>
+        </mc:AlternateContent>
+      </w:r>
+      <w:r>
+        <w:rPr>
+          <w:sz w:val="20"/>
+          <w:szCs w:val="20"/>
+        </w:rPr>
+        <w:t>Juste avant de mettre à jour les dernières données</w:t>
+      </w:r>
+      <w:r>
+        <w:rPr>
+          <w:sz w:val="20"/>
+          <w:szCs w:val="20"/>
+        </w:rPr>
+        <w:t xml:space="preserve"> (32 bits)</w:t>
+      </w:r>
+      <w:r>
+        <w:rPr>
+          <w:sz w:val="20"/>
+          <w:szCs w:val="20"/>
+        </w:rPr>
+        <w:t xml:space="preserve"> d’un bloc, il est important de vérifier que le signal « </w:t>
+      </w:r>
+      <w:proofErr w:type="spellStart"/>
+      <w:r>
+        <w:rPr>
+          <w:sz w:val="20"/>
+          <w:szCs w:val="20"/>
+        </w:rPr>
+        <w:t>busy</w:t>
+      </w:r>
+      <w:proofErr w:type="spellEnd"/>
+      <w:r>
+        <w:rPr>
+          <w:sz w:val="20"/>
+          <w:szCs w:val="20"/>
+        </w:rPr>
+        <w:t> » est à l’état bas, comme présenté avec les flèches jaune.</w:t>
+      </w:r>
+      <w:r>
+        <w:rPr>
+          <w:sz w:val="20"/>
+          <w:szCs w:val="20"/>
+        </w:rPr>
+        <w:t xml:space="preserve"> L’écriture des 32 derniers bits d’un bloc est représenté par le signal « </w:t>
+      </w:r>
+      <w:proofErr w:type="spellStart"/>
+      <w:r>
+        <w:rPr>
+          <w:sz w:val="20"/>
+          <w:szCs w:val="20"/>
+        </w:rPr>
+        <w:t>write_last</w:t>
+      </w:r>
+      <w:proofErr w:type="spellEnd"/>
+      <w:r>
+        <w:rPr>
+          <w:sz w:val="20"/>
+          <w:szCs w:val="20"/>
+        </w:rPr>
+        <w:t> ».</w:t>
+      </w:r>
+    </w:p>
+    <w:p>
+      <w:pPr>
+        <w:rPr>
+          <w:sz w:val="20"/>
+          <w:szCs w:val="20"/>
+        </w:rPr>
+      </w:pPr>
+      <w:r>
+        <w:rPr>
+          <w:noProof/>
+        </w:rPr>
+        <mc:AlternateContent>
+          <mc:Choice Requires="wps">
+            <w:drawing>
+              <wp:anchor distT="0" distB="0" distL="114300" distR="114300" simplePos="0" relativeHeight="251668480" behindDoc="0" locked="0" layoutInCell="1" allowOverlap="1" wp14:anchorId="38CBE999" wp14:editId="26FE7BE5">
+                <wp:simplePos x="0" y="0"/>
+                <wp:positionH relativeFrom="column">
+                  <wp:posOffset>-287899</wp:posOffset>
+                </wp:positionH>
+                <wp:positionV relativeFrom="paragraph">
+                  <wp:posOffset>62132</wp:posOffset>
+                </wp:positionV>
+                <wp:extent cx="219807" cy="195574"/>
+                <wp:effectExtent l="0" t="0" r="0" b="0"/>
+                <wp:wrapNone/>
+                <wp:docPr id="453" name="Connecteur : en arc 453"/>
+                <wp:cNvGraphicFramePr/>
+                <a:graphic xmlns:a="http://schemas.openxmlformats.org/drawingml/2006/main">
+                  <a:graphicData uri="http://schemas.microsoft.com/office/word/2010/wordprocessingShape">
+                    <wps:wsp>
+                      <wps:cNvCnPr/>
+                      <wps:spPr>
+                        <a:xfrm>
+                          <a:off x="0" y="0"/>
+                          <a:ext cx="219807" cy="195574"/>
+                        </a:xfrm>
+                        <a:prstGeom prst="curvedConnector3">
+                          <a:avLst/>
+                        </a:prstGeom>
+                        <a:ln>
+                          <a:tailEnd type="triangle"/>
+                        </a:ln>
+                      </wps:spPr>
+                      <wps:style>
+                        <a:lnRef idx="2">
+                          <a:schemeClr val="accent1"/>
+                        </a:lnRef>
+                        <a:fillRef idx="0">
+                          <a:schemeClr val="accent1"/>
+                        </a:fillRef>
+                        <a:effectRef idx="1">
+                          <a:schemeClr val="accent1"/>
+                        </a:effectRef>
+                        <a:fontRef idx="minor">
+                          <a:schemeClr val="tx1"/>
+                        </a:fontRef>
+                      </wps:style>
+                      <wps:bodyPr/>
+                    </wps:wsp>
+                  </a:graphicData>
+                </a:graphic>
+              </wp:anchor>
+            </w:drawing>
+          </mc:Choice>
+          <mc:Fallback>
+            <w:pict>
+              <v:shape w14:anchorId="2A33237B" id="Connecteur : en arc 453" o:spid="_x0000_s1026" type="#_x0000_t38" style="position:absolute;margin-left:-22.65pt;margin-top:4.9pt;width:17.3pt;height:15.4pt;z-index:251668480;visibility:visible;mso-wrap-style:square;mso-wrap-distance-left:9pt;mso-wrap-distance-top:0;mso-wrap-distance-right:9pt;mso-wrap-distance-bottom:0;mso-position-horizontal:absolute;mso-position-horizontal-relative:text;mso-position-vertical:absolute;mso-position-vertical-relative:text" o:gfxdata="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" adj="10800" strokecolor="#5b9bd5 [3204]" strokeweight="1pt">
+                <v:stroke endarrow="block" joinstyle="miter"/>
+              </v:shape>
+            </w:pict>
+          </mc:Fallback>
+        </mc:AlternateContent>
+      </w:r>
+      <w:r>
+        <w:rPr>
+          <w:sz w:val="20"/>
+          <w:szCs w:val="20"/>
+        </w:rPr>
+        <w:t xml:space="preserve">Une fois que les dernières données du bloc </w:t>
+      </w:r>
+      <w:r>
+        <w:rPr>
+          <w:sz w:val="20"/>
+          <w:szCs w:val="20"/>
+        </w:rPr>
+        <w:t>ont</w:t>
+      </w:r>
+      <w:r>
+        <w:rPr>
+          <w:sz w:val="20"/>
+          <w:szCs w:val="20"/>
+        </w:rPr>
+        <w:t xml:space="preserve"> été envoyé</w:t>
+      </w:r>
+      <w:r>
+        <w:rPr>
+          <w:sz w:val="20"/>
+          <w:szCs w:val="20"/>
+        </w:rPr>
+        <w:t>es</w:t>
+      </w:r>
+      <w:r>
+        <w:rPr>
+          <w:sz w:val="20"/>
+          <w:szCs w:val="20"/>
+        </w:rPr>
+        <w:t xml:space="preserve">, cela active directement le signal </w:t>
+      </w:r>
+      <w:proofErr w:type="spellStart"/>
+      <w:r>
+        <w:rPr>
+          <w:sz w:val="20"/>
+          <w:szCs w:val="20"/>
+        </w:rPr>
+        <w:t>valid_i</w:t>
+      </w:r>
+      <w:proofErr w:type="spellEnd"/>
+      <w:r>
+        <w:rPr>
+          <w:sz w:val="20"/>
+          <w:szCs w:val="20"/>
+        </w:rPr>
+        <w:t xml:space="preserve"> le temps d’un seul coup de clock. Une fois ceci fait, le composant MD5 va pouvoir traiter le bloc de 512bits précédemment passé.</w:t>
+      </w:r>
+    </w:p>
+    <w:p>
+      <w:pPr>
+        <w:rPr>
+          <w:sz w:val="20"/>
+          <w:szCs w:val="20"/>
+        </w:rPr>
+      </w:pPr>
+      <w:r>
+        <w:rPr>
+          <w:noProof/>
+        </w:rPr>
+        <mc:AlternateContent>
+          <mc:Choice Requires="wps">
+            <w:drawing>
+              <wp:anchor distT="0" distB="0" distL="114300" distR="114300" simplePos="0" relativeHeight="251666432" behindDoc="0" locked="0" layoutInCell="1" allowOverlap="1" wp14:anchorId="765E25DC" wp14:editId="04E0428C">
+                <wp:simplePos x="0" y="0"/>
+                <wp:positionH relativeFrom="column">
+                  <wp:posOffset>-413286</wp:posOffset>
+                </wp:positionH>
+                <wp:positionV relativeFrom="paragraph">
+                  <wp:posOffset>108585</wp:posOffset>
+                </wp:positionV>
+                <wp:extent cx="345440" cy="187569"/>
+                <wp:effectExtent l="0" t="0" r="16510" b="22225"/>
+                <wp:wrapNone/>
+                <wp:docPr id="451" name="Rectangle 451"/>
+                <wp:cNvGraphicFramePr/>
+                <a:graphic xmlns:a="http://schemas.openxmlformats.org/drawingml/2006/main">
+                  <a:graphicData uri="http://schemas.microsoft.com/office/word/2010/wordprocessingShape">
+                    <wps:wsp>
+                      <wps:cNvSpPr/>
+                      <wps:spPr>
+                        <a:xfrm>
+                          <a:off x="0" y="0"/>
+                          <a:ext cx="345440" cy="187569"/>
+                        </a:xfrm>
+                        <a:prstGeom prst="rect">
+                          <a:avLst/>
+                        </a:prstGeom>
+                        <a:noFill/>
+                        <a:ln w="9525" cap="flat" cmpd="sng" algn="ctr">
+                          <a:solidFill>
+                            <a:schemeClr val="accent6"/>
+                          </a:solidFill>
+                          <a:prstDash val="solid"/>
+                          <a:round/>
+                          <a:headEnd type="none" w="med" len="med"/>
+                          <a:tailEnd type="none" w="med" len="med"/>
+                        </a:ln>
+                      </wps:spPr>
+                      <wps:style>
+                        <a:lnRef idx="0">
+                          <a:scrgbClr r="0" g="0" b="0"/>
+                        </a:lnRef>
+                        <a:fillRef idx="0">
+                          <a:scrgbClr r="0" g="0" b="0"/>
+                        </a:fillRef>
+                        <a:effectRef idx="0">
+                          <a:scrgbClr r="0" g="0" b="0"/>
+                        </a:effectRef>
+                        <a:fontRef idx="minor">
+                          <a:schemeClr val="accent6"/>
+                        </a:fontRef>
+                      </wps:style>
+                      <wps:bodyPr rot="0" spcFirstLastPara="0" vertOverflow="overflow" horzOverflow="overflow" vert="horz" wrap="square" lIns="91440" tIns="45720" rIns="91440" bIns="45720" numCol="1" spcCol="0" rtlCol="0" fromWordArt="0" anchor="ctr" anchorCtr="0" forceAA="0" compatLnSpc="1">
+                        <a:prstTxWarp prst="textNoShape">
+                          <a:avLst/>
+                        </a:prstTxWarp>
+                        <a:noAutofit/>
+                      </wps:bodyPr>
+                    </wps:wsp>
+                  </a:graphicData>
+                </a:graphic>
+                <wp14:sizeRelH relativeFrom="margin">
+                  <wp14:pctWidth>0</wp14:pctWidth>
+                </wp14:sizeRelH>
+                <wp14:sizeRelV relativeFrom="margin">
+                  <wp14:pctHeight>0</wp14:pctHeight>
+                </wp14:sizeRelV>
+              </wp:anchor>
+            </w:drawing>
+          </mc:Choice>
+          <mc:Fallback>
+            <w:pict>
+              <v:rect w14:anchorId="685E1E97" id="Rectangle 451" o:spid="_x0000_s1026" style="position:absolute;margin-left:-32.55pt;margin-top:8.55pt;width:27.2pt;height:14.75pt;z-index:251666432;visibility:visible;mso-wrap-style:square;mso-width-percent:0;mso-height-percent:0;mso-wrap-distance-left:9pt;mso-wrap-distance-top:0;mso-wrap-distance-right:9pt;mso-wrap-distance-bottom:0;mso-position-horizontal:absolute;mso-position-horizontal-relative:text;mso-position-vertical:absolute;mso-position-vertical-relative:text;mso-width-percent:0;mso-height-percent:0;mso-width-relative:margin;mso-height-relative:margin;v-text-anchor:middle" o:gfxdata="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" filled="f" strokecolor="#70ad47 [3209]">
+                <v:stroke joinstyle="round"/>
+              </v:rect>
+            </w:pict>
+          </mc:Fallback>
+        </mc:AlternateContent>
+      </w:r>
+      <w:r>
+        <w:rPr>
+          <w:sz w:val="20"/>
+          <w:szCs w:val="20"/>
+        </w:rPr>
+        <w:t xml:space="preserve">En attendant la fin de l’algorithme de hachage, comment indiqué par le cadre vert, il est déjà possible de préremplir les données du prochain bloc. Cependant, les derniers 32 bits du bloc ne doivent pas être envoyés avant que le signal </w:t>
+      </w:r>
+      <w:proofErr w:type="spellStart"/>
+      <w:r>
+        <w:rPr>
+          <w:sz w:val="20"/>
+          <w:szCs w:val="20"/>
+        </w:rPr>
+        <w:t>busy</w:t>
+      </w:r>
+      <w:proofErr w:type="spellEnd"/>
+      <w:r>
+        <w:rPr>
+          <w:sz w:val="20"/>
+          <w:szCs w:val="20"/>
+        </w:rPr>
+        <w:t xml:space="preserve"> soit à 0. </w:t>
+      </w:r>
+    </w:p>
+    <w:p>
+      <w:pPr>
+        <w:rPr>
+          <w:sz w:val="20"/>
+          <w:szCs w:val="20"/>
+        </w:rPr>
+      </w:pPr>
+      <w:r>
+        <w:rPr>
+          <w:noProof/>
+        </w:rPr>
+        <mc:AlternateContent>
+          <mc:Choice Requires="wps">
+            <w:drawing>
+              <wp:anchor distT="0" distB="0" distL="114300" distR="114300" simplePos="0" relativeHeight="251664384" behindDoc="0" locked="0" layoutInCell="1" allowOverlap="1" wp14:anchorId="10F86A87" wp14:editId="79EAF26C">
+                <wp:simplePos x="0" y="0"/>
+                <wp:positionH relativeFrom="column">
+                  <wp:posOffset>-336697</wp:posOffset>
+                </wp:positionH>
+                <wp:positionV relativeFrom="paragraph">
+                  <wp:posOffset>243547</wp:posOffset>
+                </wp:positionV>
+                <wp:extent cx="269631" cy="427892"/>
+                <wp:effectExtent l="0" t="38100" r="54610" b="29845"/>
+                <wp:wrapNone/>
+                <wp:docPr id="450" name="Connecteur : en arc 450"/>
+                <wp:cNvGraphicFramePr/>
+                <a:graphic xmlns:a="http://schemas.openxmlformats.org/drawingml/2006/main">
+                  <a:graphicData uri="http://schemas.microsoft.com/office/word/2010/wordprocessingShape">
+                    <wps:wsp>
+                      <wps:cNvCnPr/>
+                      <wps:spPr>
+                        <a:xfrm flipV="1">
+                          <a:off x="0" y="0"/>
+                          <a:ext cx="269631" cy="427892"/>
+                        </a:xfrm>
+                        <a:prstGeom prst="curvedConnector3">
+                          <a:avLst/>
+                        </a:prstGeom>
+                        <a:ln>
+                          <a:tailEnd type="triangle"/>
+                        </a:ln>
+                      </wps:spPr>
+                      <wps:style>
+                        <a:lnRef idx="2">
+                          <a:schemeClr val="accent2"/>
+                        </a:lnRef>
+                        <a:fillRef idx="0">
+                          <a:schemeClr val="accent2"/>
+                        </a:fillRef>
+                        <a:effectRef idx="1">
+                          <a:schemeClr val="accent2"/>
+                        </a:effectRef>
+                        <a:fontRef idx="minor">
+                          <a:schemeClr val="tx1"/>
+                        </a:fontRef>
+                      </wps:style>
+                      <wps:bodyPr/>
+                    </wps:wsp>
+                  </a:graphicData>
+                </a:graphic>
+                <wp14:sizeRelH relativeFrom="margin">
+                  <wp14:pctWidth>0</wp14:pctWidth>
+                </wp14:sizeRelH>
+                <wp14:sizeRelV relativeFrom="margin">
+                  <wp14:pctHeight>0</wp14:pctHeight>
+                </wp14:sizeRelV>
+              </wp:anchor>
+            </w:drawing>
+          </mc:Choice>
+          <mc:Fallback>
+            <w:pict>
+              <v:shape w14:anchorId="0CAD6888" id="Connecteur : en arc 450" o:spid="_x0000_s1026" type="#_x0000_t38" style="position:absolute;margin-left:-26.5pt;margin-top:19.2pt;width:21.25pt;height:33.7pt;flip:y;z-index:251664384;visibility:visible;mso-wrap-style:square;mso-width-percent:0;mso-height-percent:0;mso-wrap-distance-left:9pt;mso-wrap-distance-top:0;mso-wrap-distance-right:9pt;mso-wrap-distance-bottom:0;mso-position-horizontal:absolute;mso-position-horizontal-relative:text;mso-position-vertical:absolute;mso-position-vertical-relative:text;mso-width-percent:0;mso-height-percent:0;mso-width-relative:margin;mso-height-relative:margin" o:gfxdata="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" adj="10800" strokecolor="#ed7d31 [3205]" strokeweight="1pt">
+                <v:stroke endarrow="block" joinstyle="miter"/>
+              </v:shape>
+            </w:pict>
+          </mc:Fallback>
+        </mc:AlternateContent>
+      </w:r>
+      <w:r>
+        <w:rPr>
+          <w:sz w:val="20"/>
+          <w:szCs w:val="20"/>
+        </w:rPr>
+        <w:t xml:space="preserve">Le signal </w:t>
+      </w:r>
+      <w:proofErr w:type="spellStart"/>
+      <w:r>
+        <w:rPr>
+          <w:sz w:val="20"/>
+          <w:szCs w:val="20"/>
+        </w:rPr>
+        <w:t>busy</w:t>
+      </w:r>
+      <w:proofErr w:type="spellEnd"/>
+      <w:r>
+        <w:rPr>
+          <w:sz w:val="20"/>
+          <w:szCs w:val="20"/>
+        </w:rPr>
+        <w:t xml:space="preserve"> est à 1 lorsque le composant MD5 est en traitement d’un bloc. Une fois ce bloc traité, le signal « </w:t>
+      </w:r>
+      <w:proofErr w:type="spellStart"/>
+      <w:r>
+        <w:rPr>
+          <w:sz w:val="20"/>
+          <w:szCs w:val="20"/>
+        </w:rPr>
+        <w:t>valid_o</w:t>
+      </w:r>
+      <w:proofErr w:type="spellEnd"/>
+      <w:r>
+        <w:rPr>
+          <w:sz w:val="20"/>
+          <w:szCs w:val="20"/>
+        </w:rPr>
+        <w:t xml:space="preserve"> » se lève à 1 pendant 1 coup de clock et le signal </w:t>
+      </w:r>
+      <w:proofErr w:type="spellStart"/>
+      <w:r>
+        <w:rPr>
+          <w:sz w:val="20"/>
+          <w:szCs w:val="20"/>
+        </w:rPr>
+        <w:t>busy</w:t>
+      </w:r>
+      <w:proofErr w:type="spellEnd"/>
+      <w:r>
+        <w:rPr>
+          <w:sz w:val="20"/>
+          <w:szCs w:val="20"/>
+        </w:rPr>
+        <w:t xml:space="preserve"> se remet à 0. </w:t>
+      </w:r>
+    </w:p>
+    <w:p>
+      <w:pPr>
+        <w:rPr>
+          <w:sz w:val="20"/>
+          <w:szCs w:val="20"/>
+        </w:rPr>
+      </w:pPr>
+      <w:r>
+        <w:rPr>
+          <w:sz w:val="20"/>
+          <w:szCs w:val="20"/>
+        </w:rPr>
+        <w:t>Au moment où le signal « </w:t>
+      </w:r>
+      <w:proofErr w:type="spellStart"/>
+      <w:r>
+        <w:rPr>
+          <w:sz w:val="20"/>
+          <w:szCs w:val="20"/>
+        </w:rPr>
+        <w:t>valid_o</w:t>
+      </w:r>
+      <w:proofErr w:type="spellEnd"/>
+      <w:r>
+        <w:rPr>
+          <w:sz w:val="20"/>
+          <w:szCs w:val="20"/>
+        </w:rPr>
+        <w:t> » se lève, un footprint valide est généré. Dans le cas ou d’autres bloc doivent être traité, il est nécessaire de mettre à jour la valeur d’initialisation du composant MD5 par la valeur du précèdent footprint. Ceci peut donc être fait directement dans le VHDL.</w:t>
+      </w:r>
+    </w:p>
+    <w:p>
+      <w:pPr>
+        <w:rPr>
+          <w:sz w:val="20"/>
+          <w:szCs w:val="20"/>
+        </w:rPr>
+      </w:pPr>
+      <w:r>
+        <w:rPr>
+          <w:sz w:val="20"/>
+          <w:szCs w:val="20"/>
+        </w:rPr>
+        <w:t>Une fois tous les blocs traités, il est préférable de désactiver le composant MD5 en descendant le signal enable.</w:t>
+      </w:r>
+    </w:p>
+    <w:p>
+      <w:pPr>
+        <w:pStyle w:val="Titre3"/>
+      </w:pPr>
+      <w:r>
+        <w:t>Open et close</w:t>
+      </w:r>
+    </w:p>
+    <w:p>
+      <w:r>
+        <w:t>Avant chaque lecture ou é</w:t>
+      </w:r>
+      <w:r>
+        <w:t>criture sur un device, celui-ci doit impérativement être ouvert.</w:t>
+      </w:r>
+      <w:r>
+        <w:t xml:space="preserve"> De même, après chaque lecture ou écriture, le device doit être refermé.</w:t>
+      </w:r>
+      <w:r>
+        <w:t xml:space="preserve"> </w:t>
+      </w:r>
+      <w:r>
+        <w:t>Il est aussi possible lors de l’ouvert</w:t>
+      </w:r>
+      <w:r>
+        <w:t xml:space="preserve">ure </w:t>
+      </w:r>
+      <w:r>
+        <w:t xml:space="preserve">ou fermeture </w:t>
+      </w:r>
+      <w:r>
+        <w:t xml:space="preserve">de savoir si </w:t>
+      </w:r>
+      <w:r>
+        <w:t xml:space="preserve">cela </w:t>
+      </w:r>
+      <w:r>
+        <w:t>pour une opération de lecture ou d’écriture. Étant donné que la fonction d’écriture et lecture peuvent s’appeler « récursivement » dans le cas ou beaucoup de donné doivent être gérée, il peut être intéressant de gérer le signal enable lors de l’ouverture et la fermeture du device.</w:t>
+      </w:r>
+    </w:p>
+    <w:p>
+      <w:r>
+        <w:t>De ce fait, je pense activer le composant MD5 lors de l’ouverture du device dans le cas ou une opération d’écriture est demandé.</w:t>
+      </w:r>
+    </w:p>
+    <w:p>
+      <w:pPr>
+        <w:rPr>
+          <w:sz w:val="20"/>
+          <w:szCs w:val="20"/>
+          <w:lang w:val="en-US"/>
+        </w:rPr>
+      </w:pPr>
+      <w:r>
+        <w:rPr>
+          <w:sz w:val="20"/>
+          <w:szCs w:val="20"/>
+          <w:lang w:val="en-US"/>
+        </w:rPr>
+        <w:t>*ADDR_ENABLE_MD5 = 1</w:t>
+      </w:r>
+      <w:r>
+        <w:rPr>
+          <w:sz w:val="20"/>
+          <w:szCs w:val="20"/>
+          <w:lang w:val="en-US"/>
+        </w:rPr>
+        <w:tab/>
+      </w:r>
+      <w:r>
+        <w:rPr>
+          <w:sz w:val="20"/>
+          <w:szCs w:val="20"/>
+          <w:lang w:val="en-US"/>
+        </w:rPr>
+        <w:tab/>
+      </w:r>
+      <w:r>
+        <w:rPr>
+          <w:sz w:val="20"/>
+          <w:szCs w:val="20"/>
+          <w:lang w:val="en-US"/>
+        </w:rPr>
+        <w:tab/>
+        <w:t xml:space="preserve">   </w:t>
+      </w:r>
+      <w:proofErr w:type="gramStart"/>
+      <w:r>
+        <w:rPr>
+          <w:sz w:val="20"/>
+          <w:szCs w:val="20"/>
+          <w:lang w:val="en-US"/>
+        </w:rPr>
+        <w:t xml:space="preserve">   </w:t>
+      </w:r>
+      <w:r>
+        <w:rPr>
+          <w:i/>
+          <w:iCs/>
+          <w:sz w:val="20"/>
+          <w:szCs w:val="20"/>
+          <w:lang w:val="en-US"/>
+        </w:rPr>
+        <w:t>(</w:t>
+      </w:r>
+      <w:proofErr w:type="spellStart"/>
+      <w:proofErr w:type="gramEnd"/>
+      <w:r>
+        <w:rPr>
+          <w:i/>
+          <w:iCs/>
+          <w:sz w:val="20"/>
+          <w:szCs w:val="20"/>
+          <w:lang w:val="en-US"/>
+        </w:rPr>
+        <w:t>enable_s</w:t>
+      </w:r>
+      <w:proofErr w:type="spellEnd"/>
+      <w:r>
+        <w:rPr>
+          <w:i/>
+          <w:iCs/>
+          <w:sz w:val="20"/>
+          <w:szCs w:val="20"/>
+          <w:lang w:val="en-US"/>
+        </w:rPr>
+        <w:t xml:space="preserve"> &lt;= 1       /      </w:t>
+      </w:r>
+      <w:proofErr w:type="spellStart"/>
+      <w:r>
+        <w:rPr>
+          <w:i/>
+          <w:iCs/>
+          <w:sz w:val="20"/>
+          <w:szCs w:val="20"/>
+          <w:lang w:val="en-US"/>
+        </w:rPr>
+        <w:t>busy_s</w:t>
+      </w:r>
+      <w:proofErr w:type="spellEnd"/>
+      <w:r>
+        <w:rPr>
+          <w:i/>
+          <w:iCs/>
+          <w:sz w:val="20"/>
+          <w:szCs w:val="20"/>
+          <w:lang w:val="en-US"/>
+        </w:rPr>
+        <w:t xml:space="preserve"> &lt;= 0 /     </w:t>
+      </w:r>
+      <w:proofErr w:type="spellStart"/>
+      <w:r>
+        <w:rPr>
+          <w:i/>
+          <w:iCs/>
+          <w:sz w:val="20"/>
+          <w:szCs w:val="20"/>
+          <w:lang w:val="en-US"/>
+        </w:rPr>
+        <w:t>init_val</w:t>
+      </w:r>
+      <w:proofErr w:type="spellEnd"/>
+      <w:r>
+        <w:rPr>
+          <w:i/>
+          <w:iCs/>
+          <w:sz w:val="20"/>
+          <w:szCs w:val="20"/>
+          <w:lang w:val="en-US"/>
+        </w:rPr>
+        <w:t xml:space="preserve"> &lt;= VAL_INIT_CST)</w:t>
+      </w:r>
+    </w:p>
+    <w:p>
+      <w:pPr>
+        <w:rPr>
+          <w:i/>
+          <w:iCs/>
+        </w:rPr>
+      </w:pPr>
+      <w:r>
+        <w:rPr>
+          <w:i/>
+          <w:iCs/>
+        </w:rPr>
+        <w:t>Remarque : à gauche voici e</w:t>
+      </w:r>
+      <w:r>
+        <w:rPr>
+          <w:i/>
+          <w:iCs/>
+        </w:rPr>
+        <w:t>n bref ce que le code C va effectuer. À droite</w:t>
+      </w:r>
+      <w:r>
+        <w:rPr>
+          <w:i/>
+          <w:iCs/>
+        </w:rPr>
+        <w:t>, voici en bref ce que code VHDL va effectuer.</w:t>
+      </w:r>
+    </w:p>
+    <w:p>
+      <w:r>
+        <w:lastRenderedPageBreak/>
+        <w:t xml:space="preserve">Donc le composant MD5 sera activé lors de l’ouverture du device si une opération de lecture est souhaitée. Dans le code VHDL, il sera aussi possible de mettre le signal </w:t>
+      </w:r>
+      <w:proofErr w:type="spellStart"/>
+      <w:r>
+        <w:t>busy</w:t>
+      </w:r>
+      <w:proofErr w:type="spellEnd"/>
+      <w:r>
+        <w:t xml:space="preserve"> à 0 et d’assigner à la valeur d’initialisation du composant la valeur désirée.</w:t>
+      </w:r>
+    </w:p>
+    <w:p>
+      <w:r>
+        <w:t>Dans le cas de la fermeture du device :</w:t>
+      </w:r>
+    </w:p>
+    <w:p>
+      <w:pPr>
+        <w:rPr>
+          <w:i/>
+          <w:iCs/>
+          <w:sz w:val="20"/>
+          <w:szCs w:val="20"/>
+          <w:lang w:val="en-US"/>
+        </w:rPr>
+      </w:pPr>
+      <w:r>
+        <w:rPr>
+          <w:sz w:val="20"/>
+          <w:szCs w:val="20"/>
+          <w:lang w:val="en-US"/>
+        </w:rPr>
+        <w:t>*ADDR_ENABLE_MD5 = 0</w:t>
+      </w:r>
+      <w:r>
+        <w:rPr>
+          <w:sz w:val="20"/>
+          <w:szCs w:val="20"/>
+          <w:lang w:val="en-US"/>
+        </w:rPr>
+        <w:tab/>
+      </w:r>
+      <w:r>
+        <w:rPr>
+          <w:sz w:val="20"/>
+          <w:szCs w:val="20"/>
+          <w:lang w:val="en-US"/>
+        </w:rPr>
+        <w:tab/>
+      </w:r>
+      <w:r>
+        <w:rPr>
+          <w:sz w:val="20"/>
+          <w:szCs w:val="20"/>
+          <w:lang w:val="en-US"/>
+        </w:rPr>
+        <w:tab/>
+      </w:r>
+      <w:r>
+        <w:rPr>
+          <w:i/>
+          <w:iCs/>
+          <w:sz w:val="20"/>
+          <w:szCs w:val="20"/>
+          <w:lang w:val="en-US"/>
+        </w:rPr>
+        <w:t xml:space="preserve">    </w:t>
+      </w:r>
+      <w:proofErr w:type="gramStart"/>
+      <w:r>
+        <w:rPr>
+          <w:i/>
+          <w:iCs/>
+          <w:sz w:val="20"/>
+          <w:szCs w:val="20"/>
+          <w:lang w:val="en-US"/>
+        </w:rPr>
+        <w:t xml:space="preserve">   (</w:t>
+      </w:r>
+      <w:proofErr w:type="spellStart"/>
+      <w:proofErr w:type="gramEnd"/>
+      <w:r>
+        <w:rPr>
+          <w:i/>
+          <w:iCs/>
+          <w:sz w:val="20"/>
+          <w:szCs w:val="20"/>
+          <w:lang w:val="en-US"/>
+        </w:rPr>
+        <w:t>enable_s</w:t>
+      </w:r>
+      <w:proofErr w:type="spellEnd"/>
+      <w:r>
+        <w:rPr>
+          <w:i/>
+          <w:iCs/>
+          <w:sz w:val="20"/>
+          <w:szCs w:val="20"/>
+          <w:lang w:val="en-US"/>
+        </w:rPr>
+        <w:t xml:space="preserve"> &lt;= 0       /      </w:t>
+      </w:r>
+      <w:proofErr w:type="spellStart"/>
+      <w:r>
+        <w:rPr>
+          <w:i/>
+          <w:iCs/>
+          <w:sz w:val="20"/>
+          <w:szCs w:val="20"/>
+          <w:lang w:val="en-US"/>
+        </w:rPr>
+        <w:t>busy_s</w:t>
+      </w:r>
+      <w:proofErr w:type="spellEnd"/>
+      <w:r>
+        <w:rPr>
+          <w:i/>
+          <w:iCs/>
+          <w:sz w:val="20"/>
+          <w:szCs w:val="20"/>
+          <w:lang w:val="en-US"/>
+        </w:rPr>
+        <w:t xml:space="preserve"> &lt;= 0  /   </w:t>
+      </w:r>
+      <w:proofErr w:type="spellStart"/>
+      <w:r>
+        <w:rPr>
+          <w:i/>
+          <w:iCs/>
+          <w:sz w:val="20"/>
+          <w:szCs w:val="20"/>
+          <w:lang w:val="en-US"/>
+        </w:rPr>
+        <w:t>init_val</w:t>
+      </w:r>
+      <w:proofErr w:type="spellEnd"/>
+      <w:r>
+        <w:rPr>
+          <w:i/>
+          <w:iCs/>
+          <w:sz w:val="20"/>
+          <w:szCs w:val="20"/>
+          <w:lang w:val="en-US"/>
+        </w:rPr>
+        <w:t xml:space="preserve"> &lt;= VAL_INIT_CST)</w:t>
+      </w:r>
+    </w:p>
+    <w:p>
+      <w:pPr>
+        <w:rPr>
+          <w:i/>
+          <w:iCs/>
+          <w:sz w:val="20"/>
+          <w:szCs w:val="20"/>
+        </w:rPr>
+      </w:pPr>
+      <w:r>
+        <w:rPr>
+          <w:i/>
+          <w:iCs/>
+          <w:sz w:val="20"/>
+          <w:szCs w:val="20"/>
+        </w:rPr>
+        <w:t xml:space="preserve">Il est </w:t>
+      </w:r>
+      <w:r>
+        <w:rPr>
+          <w:i/>
+          <w:iCs/>
+          <w:sz w:val="20"/>
+          <w:szCs w:val="20"/>
+        </w:rPr>
+        <w:t xml:space="preserve">intéressant de désactiver le composant en mettre le signal </w:t>
+      </w:r>
+      <w:proofErr w:type="spellStart"/>
+      <w:r>
+        <w:rPr>
+          <w:i/>
+          <w:iCs/>
+          <w:sz w:val="20"/>
+          <w:szCs w:val="20"/>
+        </w:rPr>
+        <w:t>enalbe</w:t>
+      </w:r>
+      <w:proofErr w:type="spellEnd"/>
+      <w:r>
+        <w:rPr>
+          <w:i/>
+          <w:iCs/>
+          <w:sz w:val="20"/>
+          <w:szCs w:val="20"/>
+        </w:rPr>
+        <w:t xml:space="preserve"> à 0. Afin de simplifier le code, à chaque écriture du signal enable, le signal </w:t>
+      </w:r>
+      <w:proofErr w:type="spellStart"/>
+      <w:r>
+        <w:rPr>
+          <w:i/>
+          <w:iCs/>
+          <w:sz w:val="20"/>
+          <w:szCs w:val="20"/>
+        </w:rPr>
+        <w:t>busy</w:t>
+      </w:r>
+      <w:proofErr w:type="spellEnd"/>
+      <w:r>
+        <w:rPr>
+          <w:i/>
+          <w:iCs/>
+          <w:sz w:val="20"/>
+          <w:szCs w:val="20"/>
+        </w:rPr>
+        <w:t xml:space="preserve"> et </w:t>
+      </w:r>
+      <w:proofErr w:type="spellStart"/>
+      <w:r>
+        <w:rPr>
+          <w:i/>
+          <w:iCs/>
+          <w:sz w:val="20"/>
+          <w:szCs w:val="20"/>
+        </w:rPr>
+        <w:t>init_val</w:t>
+      </w:r>
+      <w:proofErr w:type="spellEnd"/>
+      <w:r>
+        <w:rPr>
+          <w:i/>
+          <w:iCs/>
+          <w:sz w:val="20"/>
+          <w:szCs w:val="20"/>
+        </w:rPr>
+        <w:t xml:space="preserve"> seront mis à jour.</w:t>
+      </w:r>
+    </w:p>
+    <w:p>
+      <w:pPr>
+        <w:pStyle w:val="Titre3"/>
+      </w:pPr>
+      <w:r>
+        <w:t>Read</w:t>
+      </w:r>
+    </w:p>
+    <w:p>
+      <w:r>
+        <w:t xml:space="preserve">Dans la fonction </w:t>
+      </w:r>
+      <w:proofErr w:type="spellStart"/>
+      <w:r>
+        <w:t>read</w:t>
+      </w:r>
+      <w:proofErr w:type="spellEnd"/>
+      <w:r>
+        <w:t xml:space="preserve"> du device, nous souhaitons simplement lire la valeur du dernier footprint en sortie du composant MD5. De ce fait, il suffire de lire les 16 bytes qui se suivent dans le plan d’adressage précédemment présent. Voici à quoi </w:t>
+      </w:r>
+      <w:proofErr w:type="spellStart"/>
+      <w:r>
+        <w:t>ressemlbra</w:t>
+      </w:r>
+      <w:proofErr w:type="spellEnd"/>
+      <w:r>
+        <w:t xml:space="preserve"> le code :</w:t>
+      </w:r>
+    </w:p>
+    <w:p>
+      <w:pPr>
+        <w:pStyle w:val="Titre2"/>
+        <w:rPr>
+          <w:rFonts w:ascii="Tahoma" w:hAnsi="Tahoma" w:cs="Tahoma"/>
+          <w:color w:val="000000"/>
+          <w:sz w:val="18"/>
+          <w:szCs w:val="18"/>
+          <w:shd w:val="clear" w:color="auto" w:fill="FFFFFF"/>
+          <w:lang w:val="en-US"/>
+        </w:rPr>
+      </w:pPr>
+      <w:proofErr w:type="spellStart"/>
+      <w:proofErr w:type="gramStart"/>
+      <w:r>
+        <w:rPr>
+          <w:rFonts w:ascii="Tahoma" w:hAnsi="Tahoma" w:cs="Tahoma"/>
+          <w:color w:val="000000"/>
+          <w:sz w:val="18"/>
+          <w:szCs w:val="18"/>
+          <w:shd w:val="clear" w:color="auto" w:fill="FFFFFF"/>
+          <w:lang w:val="en-US"/>
+        </w:rPr>
+        <w:t>memcpy</w:t>
+      </w:r>
+      <w:proofErr w:type="spellEnd"/>
+      <w:r>
+        <w:rPr>
+          <w:rFonts w:ascii="Tahoma" w:hAnsi="Tahoma" w:cs="Tahoma"/>
+          <w:color w:val="000000"/>
+          <w:sz w:val="18"/>
+          <w:szCs w:val="18"/>
+          <w:shd w:val="clear" w:color="auto" w:fill="FFFFFF"/>
+          <w:lang w:val="en-US"/>
+        </w:rPr>
+        <w:t>(</w:t>
+      </w:r>
+      <w:proofErr w:type="gramEnd"/>
+      <w:r>
+        <w:rPr>
+          <w:rFonts w:ascii="Tahoma" w:hAnsi="Tahoma" w:cs="Tahoma"/>
+          <w:color w:val="000000"/>
+          <w:sz w:val="18"/>
+          <w:szCs w:val="18"/>
+          <w:shd w:val="clear" w:color="auto" w:fill="FFFFFF"/>
+          <w:lang w:val="en-US"/>
+        </w:rPr>
+        <w:t>footprint, (const void *)</w:t>
+      </w:r>
+      <w:proofErr w:type="spellStart"/>
+      <w:r>
+        <w:rPr>
+          <w:rFonts w:ascii="Tahoma" w:hAnsi="Tahoma" w:cs="Tahoma"/>
+          <w:color w:val="000000"/>
+          <w:sz w:val="18"/>
+          <w:szCs w:val="18"/>
+          <w:shd w:val="clear" w:color="auto" w:fill="FFFFFF"/>
+          <w:lang w:val="en-US"/>
+        </w:rPr>
+        <w:t>addr_footprint</w:t>
+      </w:r>
+      <w:proofErr w:type="spellEnd"/>
+      <w:r>
+        <w:rPr>
+          <w:rFonts w:ascii="Tahoma" w:hAnsi="Tahoma" w:cs="Tahoma"/>
+          <w:color w:val="000000"/>
+          <w:sz w:val="18"/>
+          <w:szCs w:val="18"/>
+          <w:shd w:val="clear" w:color="auto" w:fill="FFFFFF"/>
+          <w:lang w:val="en-US"/>
+        </w:rPr>
+        <w:t>, FOOTPRINT_SIZE );</w:t>
+      </w:r>
+    </w:p>
+    <w:p>
+      <w:pPr>
+        <w:rPr>
+          <w:lang w:val="en-US"/>
+        </w:rPr>
+      </w:pPr>
+    </w:p>
+    <w:p>
+      <w:r>
+        <w:t>« </w:t>
+      </w:r>
+      <w:proofErr w:type="spellStart"/>
+      <w:proofErr w:type="gramStart"/>
+      <w:r>
+        <w:t>footprin</w:t>
+      </w:r>
+      <w:proofErr w:type="spellEnd"/>
+      <w:proofErr w:type="gramEnd"/>
+      <w:r>
+        <w:t> »t sera un tableau de 16 bytes où l’on souhaite recevoir la valeur du footprint. « </w:t>
+      </w:r>
+      <w:proofErr w:type="spellStart"/>
+      <w:r>
+        <w:t>Addr_footprint</w:t>
+      </w:r>
+      <w:proofErr w:type="spellEnd"/>
+      <w:r>
+        <w:t> » sera l’adresse virtuelle correspondant au plan d’adressage afin de pointer sur la valeur du footprint. Finalement, FOOTPRINT_SIZE vaudra 16 afin de bien lire les 16 bytes du footprint.</w:t>
+      </w:r>
+    </w:p>
+    <w:p>
+      <w:pPr>
+        <w:pStyle w:val="Titre3"/>
+      </w:pPr>
+      <w:r>
+        <w:t xml:space="preserve">Write </w:t>
+      </w:r>
+    </w:p>
+    <w:p>
+      <w:r>
+        <w:t>Lors de l’écriture dans un device, un</w:t>
+      </w:r>
+      <w:r>
+        <w:t>e application de l’algorithme de hachage MD5 est souhaité. Voici les opérations qui devront être effectuées, comme précédemment, à gauche représente le code C et à droite (en parenthèse) le code VHDL.</w:t>
+      </w:r>
+    </w:p>
+    <w:p>
+      <w:pPr>
+        <w:rPr>
+          <w:sz w:val="16"/>
+          <w:szCs w:val="16"/>
+        </w:rPr>
+      </w:pPr>
+      <w:r>
+        <w:rPr>
+          <w:sz w:val="16"/>
+          <w:szCs w:val="16"/>
+        </w:rPr>
+        <w:t xml:space="preserve">Lecture et préparation des paquets de 512 bits avec </w:t>
+      </w:r>
+      <w:proofErr w:type="spellStart"/>
+      <w:r>
+        <w:rPr>
+          <w:sz w:val="16"/>
+          <w:szCs w:val="16"/>
+        </w:rPr>
+        <w:t>padding</w:t>
+      </w:r>
+      <w:proofErr w:type="spellEnd"/>
+      <w:r>
+        <w:rPr>
+          <w:sz w:val="16"/>
+          <w:szCs w:val="16"/>
+        </w:rPr>
+        <w:t xml:space="preserve"> si nécessaire</w:t>
+      </w:r>
+    </w:p>
+    <w:p>
+      <w:pPr>
+        <w:rPr>
+          <w:sz w:val="16"/>
+          <w:szCs w:val="16"/>
+        </w:rPr>
+      </w:pPr>
+      <w:r>
+        <w:rPr>
+          <w:sz w:val="16"/>
+          <w:szCs w:val="16"/>
+        </w:rPr>
+        <w:t>Boucle sur chaque paquet de 512 bits</w:t>
+      </w:r>
+    </w:p>
+    <w:p>
+      <w:pPr>
+        <w:ind w:firstLine="708"/>
+        <w:rPr>
+          <w:i/>
+          <w:iCs/>
+          <w:sz w:val="16"/>
+          <w:szCs w:val="16"/>
+          <w:lang w:val="en-US"/>
+        </w:rPr>
+      </w:pPr>
+      <w:proofErr w:type="spellStart"/>
+      <w:r>
+        <w:rPr>
+          <w:sz w:val="16"/>
+          <w:szCs w:val="16"/>
+          <w:lang w:val="en-US"/>
+        </w:rPr>
+        <w:t>Envoie</w:t>
+      </w:r>
+      <w:proofErr w:type="spellEnd"/>
+      <w:r>
+        <w:rPr>
+          <w:sz w:val="16"/>
+          <w:szCs w:val="16"/>
+          <w:lang w:val="en-US"/>
+        </w:rPr>
+        <w:t xml:space="preserve"> des (512-32) premiers bits </w:t>
+      </w:r>
+      <w:r>
+        <w:rPr>
+          <w:sz w:val="16"/>
+          <w:szCs w:val="16"/>
+          <w:lang w:val="en-US"/>
+        </w:rPr>
+        <w:tab/>
+      </w:r>
+      <w:r>
+        <w:rPr>
+          <w:i/>
+          <w:iCs/>
+          <w:sz w:val="16"/>
+          <w:szCs w:val="16"/>
+          <w:lang w:val="en-US"/>
+        </w:rPr>
+        <w:t xml:space="preserve">      </w:t>
+      </w:r>
+      <w:r>
+        <w:rPr>
+          <w:i/>
+          <w:iCs/>
+          <w:sz w:val="16"/>
+          <w:szCs w:val="16"/>
+          <w:lang w:val="en-US"/>
+        </w:rPr>
+        <w:tab/>
+      </w:r>
+      <w:r>
+        <w:rPr>
+          <w:i/>
+          <w:iCs/>
+          <w:sz w:val="16"/>
+          <w:szCs w:val="16"/>
+          <w:lang w:val="en-US"/>
+        </w:rPr>
+        <w:t>(</w:t>
+      </w:r>
+      <w:proofErr w:type="spellStart"/>
+      <w:r>
+        <w:rPr>
+          <w:i/>
+          <w:iCs/>
+          <w:sz w:val="16"/>
+          <w:szCs w:val="16"/>
+          <w:lang w:val="en-US"/>
+        </w:rPr>
+        <w:t>wb_</w:t>
+      </w:r>
+      <w:proofErr w:type="gramStart"/>
+      <w:r>
+        <w:rPr>
+          <w:i/>
+          <w:iCs/>
+          <w:sz w:val="16"/>
+          <w:szCs w:val="16"/>
+          <w:lang w:val="en-US"/>
+        </w:rPr>
+        <w:t>s</w:t>
+      </w:r>
+      <w:proofErr w:type="spellEnd"/>
+      <w:r>
+        <w:rPr>
+          <w:i/>
+          <w:iCs/>
+          <w:sz w:val="16"/>
+          <w:szCs w:val="16"/>
+          <w:lang w:val="en-US"/>
+        </w:rPr>
+        <w:t>(</w:t>
+      </w:r>
+      <w:proofErr w:type="gramEnd"/>
+      <w:r>
+        <w:rPr>
+          <w:i/>
+          <w:iCs/>
+          <w:sz w:val="16"/>
+          <w:szCs w:val="16"/>
+          <w:lang w:val="en-US"/>
+        </w:rPr>
+        <w:t xml:space="preserve">idx+31 down to </w:t>
+      </w:r>
+      <w:proofErr w:type="spellStart"/>
+      <w:r>
+        <w:rPr>
+          <w:i/>
+          <w:iCs/>
+          <w:sz w:val="16"/>
+          <w:szCs w:val="16"/>
+          <w:lang w:val="en-US"/>
+        </w:rPr>
+        <w:t>idx</w:t>
+      </w:r>
+      <w:proofErr w:type="spellEnd"/>
+      <w:r>
+        <w:rPr>
+          <w:i/>
+          <w:iCs/>
+          <w:sz w:val="16"/>
+          <w:szCs w:val="16"/>
+          <w:lang w:val="en-US"/>
+        </w:rPr>
+        <w:t>) &lt;= wb_32_s)</w:t>
+      </w:r>
+    </w:p>
+    <w:p>
+      <w:pPr>
+        <w:rPr>
+          <w:sz w:val="16"/>
+          <w:szCs w:val="16"/>
+        </w:rPr>
+      </w:pPr>
+      <w:r>
+        <w:rPr>
+          <w:sz w:val="16"/>
+          <w:szCs w:val="16"/>
+          <w:lang w:val="en-US"/>
+        </w:rPr>
+        <w:tab/>
+      </w:r>
+      <w:r>
+        <w:rPr>
+          <w:sz w:val="16"/>
+          <w:szCs w:val="16"/>
+        </w:rPr>
+        <w:t xml:space="preserve">Tant que le </w:t>
+      </w:r>
+      <w:r>
+        <w:rPr>
+          <w:sz w:val="16"/>
+          <w:szCs w:val="16"/>
+        </w:rPr>
+        <w:t>md5Core est occupé, attend</w:t>
+      </w:r>
+      <w:r>
+        <w:rPr>
+          <w:sz w:val="16"/>
+          <w:szCs w:val="16"/>
+        </w:rPr>
+        <w:tab/>
+      </w:r>
+      <w:r>
+        <w:rPr>
+          <w:sz w:val="16"/>
+          <w:szCs w:val="16"/>
+        </w:rPr>
+        <w:tab/>
+      </w:r>
+    </w:p>
+    <w:p>
+      <w:pPr>
+        <w:rPr>
+          <w:i/>
+          <w:iCs/>
+          <w:sz w:val="16"/>
+          <w:szCs w:val="16"/>
+          <w:lang w:val="en-US"/>
+        </w:rPr>
+      </w:pPr>
+      <w:r>
+        <w:rPr>
+          <w:sz w:val="16"/>
+          <w:szCs w:val="16"/>
+        </w:rPr>
+        <w:tab/>
+      </w:r>
+      <w:proofErr w:type="spellStart"/>
+      <w:r>
+        <w:rPr>
+          <w:sz w:val="16"/>
+          <w:szCs w:val="16"/>
+          <w:lang w:val="en-US"/>
+        </w:rPr>
+        <w:t>Envoie</w:t>
+      </w:r>
+      <w:proofErr w:type="spellEnd"/>
+      <w:r>
+        <w:rPr>
+          <w:sz w:val="16"/>
+          <w:szCs w:val="16"/>
+          <w:lang w:val="en-US"/>
+        </w:rPr>
+        <w:t xml:space="preserve"> des 32 </w:t>
+      </w:r>
+      <w:proofErr w:type="spellStart"/>
+      <w:r>
+        <w:rPr>
+          <w:sz w:val="16"/>
+          <w:szCs w:val="16"/>
+          <w:lang w:val="en-US"/>
+        </w:rPr>
+        <w:t>derniers</w:t>
+      </w:r>
+      <w:proofErr w:type="spellEnd"/>
+      <w:r>
+        <w:rPr>
+          <w:sz w:val="16"/>
+          <w:szCs w:val="16"/>
+          <w:lang w:val="en-US"/>
+        </w:rPr>
+        <w:t xml:space="preserve"> bits du </w:t>
+      </w:r>
+      <w:proofErr w:type="spellStart"/>
+      <w:proofErr w:type="gramStart"/>
+      <w:r>
+        <w:rPr>
+          <w:sz w:val="16"/>
+          <w:szCs w:val="16"/>
+          <w:lang w:val="en-US"/>
+        </w:rPr>
+        <w:t>paquet</w:t>
+      </w:r>
+      <w:proofErr w:type="spellEnd"/>
+      <w:r>
+        <w:rPr>
+          <w:sz w:val="16"/>
+          <w:szCs w:val="16"/>
+          <w:lang w:val="en-US"/>
+        </w:rPr>
+        <w:t xml:space="preserve">  </w:t>
+      </w:r>
+      <w:r>
+        <w:rPr>
+          <w:sz w:val="16"/>
+          <w:szCs w:val="16"/>
+          <w:lang w:val="en-US"/>
+        </w:rPr>
+        <w:tab/>
+      </w:r>
+      <w:proofErr w:type="gramEnd"/>
+      <w:r>
+        <w:rPr>
+          <w:sz w:val="16"/>
+          <w:szCs w:val="16"/>
+          <w:lang w:val="en-US"/>
+        </w:rPr>
+        <w:tab/>
+      </w:r>
+      <w:r>
+        <w:rPr>
+          <w:i/>
+          <w:iCs/>
+          <w:sz w:val="16"/>
+          <w:szCs w:val="16"/>
+          <w:lang w:val="en-US"/>
+        </w:rPr>
+        <w:t>(</w:t>
+      </w:r>
+      <w:proofErr w:type="spellStart"/>
+      <w:r>
+        <w:rPr>
+          <w:i/>
+          <w:iCs/>
+          <w:sz w:val="16"/>
+          <w:szCs w:val="16"/>
+          <w:lang w:val="en-US"/>
+        </w:rPr>
+        <w:t>wb_s</w:t>
+      </w:r>
+      <w:proofErr w:type="spellEnd"/>
+      <w:r>
+        <w:rPr>
+          <w:i/>
+          <w:iCs/>
+          <w:sz w:val="16"/>
+          <w:szCs w:val="16"/>
+          <w:lang w:val="en-US"/>
+        </w:rPr>
+        <w:t>(511 down to 480) &lt;= wb_32_s</w:t>
+      </w:r>
+      <w:r>
+        <w:rPr>
+          <w:i/>
+          <w:iCs/>
+          <w:sz w:val="16"/>
+          <w:szCs w:val="16"/>
+          <w:lang w:val="en-US"/>
+        </w:rPr>
+        <w:t xml:space="preserve"> </w:t>
+      </w:r>
+      <w:r>
+        <w:rPr>
+          <w:b/>
+          <w:bCs/>
+          <w:i/>
+          <w:iCs/>
+          <w:sz w:val="18"/>
+          <w:szCs w:val="18"/>
+          <w:lang w:val="en-US"/>
+        </w:rPr>
+        <w:t>/</w:t>
+      </w:r>
+      <w:r>
+        <w:rPr>
+          <w:i/>
+          <w:iCs/>
+          <w:sz w:val="16"/>
+          <w:szCs w:val="16"/>
+          <w:lang w:val="en-US"/>
+        </w:rPr>
+        <w:t xml:space="preserve"> </w:t>
+      </w:r>
+      <w:proofErr w:type="spellStart"/>
+      <w:r>
+        <w:rPr>
+          <w:i/>
+          <w:iCs/>
+          <w:sz w:val="16"/>
+          <w:szCs w:val="16"/>
+          <w:lang w:val="en-US"/>
+        </w:rPr>
+        <w:t>valid_s</w:t>
+      </w:r>
+      <w:proofErr w:type="spellEnd"/>
+      <w:r>
+        <w:rPr>
+          <w:i/>
+          <w:iCs/>
+          <w:sz w:val="16"/>
+          <w:szCs w:val="16"/>
+          <w:lang w:val="en-US"/>
+        </w:rPr>
+        <w:t xml:space="preserve"> &lt;= 1 </w:t>
+      </w:r>
+      <w:r>
+        <w:rPr>
+          <w:b/>
+          <w:bCs/>
+          <w:i/>
+          <w:iCs/>
+          <w:sz w:val="18"/>
+          <w:szCs w:val="18"/>
+          <w:lang w:val="en-US"/>
+        </w:rPr>
+        <w:t>/</w:t>
+      </w:r>
+      <w:r>
+        <w:rPr>
+          <w:i/>
+          <w:iCs/>
+          <w:sz w:val="16"/>
+          <w:szCs w:val="16"/>
+          <w:lang w:val="en-US"/>
+        </w:rPr>
+        <w:t>busy &lt;= 1)</w:t>
+      </w:r>
+    </w:p>
+    <w:p>
+      <w:pPr>
+        <w:ind w:firstLine="708"/>
+        <w:rPr>
+          <w:i/>
+          <w:iCs/>
+          <w:sz w:val="16"/>
+          <w:szCs w:val="16"/>
+          <w:lang w:val="en-US"/>
+        </w:rPr>
+      </w:pPr>
+      <w:r>
+        <w:rPr>
+          <w:sz w:val="16"/>
+          <w:szCs w:val="16"/>
+          <w:lang w:val="en-US"/>
+        </w:rPr>
+        <w:t>…</w:t>
+      </w:r>
+      <w:r>
+        <w:rPr>
+          <w:sz w:val="16"/>
+          <w:szCs w:val="16"/>
+          <w:lang w:val="en-US"/>
+        </w:rPr>
+        <w:tab/>
+      </w:r>
+      <w:r>
+        <w:rPr>
+          <w:sz w:val="16"/>
+          <w:szCs w:val="16"/>
+          <w:lang w:val="en-US"/>
+        </w:rPr>
+        <w:tab/>
+      </w:r>
+      <w:r>
+        <w:rPr>
+          <w:sz w:val="16"/>
+          <w:szCs w:val="16"/>
+          <w:lang w:val="en-US"/>
+        </w:rPr>
+        <w:tab/>
+      </w:r>
+      <w:r>
+        <w:rPr>
+          <w:sz w:val="16"/>
+          <w:szCs w:val="16"/>
+          <w:lang w:val="en-US"/>
+        </w:rPr>
+        <w:tab/>
+      </w:r>
+      <w:r>
+        <w:rPr>
+          <w:sz w:val="16"/>
+          <w:szCs w:val="16"/>
+          <w:lang w:val="en-US"/>
+        </w:rPr>
+        <w:t xml:space="preserve">       </w:t>
+      </w:r>
+      <w:r>
+        <w:rPr>
+          <w:sz w:val="16"/>
+          <w:szCs w:val="16"/>
+          <w:lang w:val="en-US"/>
+        </w:rPr>
+        <w:tab/>
+      </w:r>
+      <w:proofErr w:type="gramStart"/>
+      <w:r>
+        <w:rPr>
+          <w:i/>
+          <w:iCs/>
+          <w:sz w:val="16"/>
+          <w:szCs w:val="16"/>
+          <w:lang w:val="en-US"/>
+        </w:rPr>
+        <w:t xml:space="preserve">( </w:t>
+      </w:r>
+      <w:r>
+        <w:rPr>
+          <w:i/>
+          <w:iCs/>
+          <w:sz w:val="16"/>
+          <w:szCs w:val="16"/>
+          <w:lang w:val="en-US"/>
+        </w:rPr>
+        <w:t>if</w:t>
+      </w:r>
+      <w:proofErr w:type="gramEnd"/>
+      <w:r>
+        <w:rPr>
+          <w:i/>
+          <w:iCs/>
+          <w:sz w:val="16"/>
+          <w:szCs w:val="16"/>
+          <w:lang w:val="en-US"/>
+        </w:rPr>
+        <w:t xml:space="preserve"> </w:t>
+      </w:r>
+      <w:proofErr w:type="spellStart"/>
+      <w:r>
+        <w:rPr>
+          <w:i/>
+          <w:iCs/>
+          <w:sz w:val="16"/>
+          <w:szCs w:val="16"/>
+          <w:lang w:val="en-US"/>
+        </w:rPr>
+        <w:t>valid_o_s</w:t>
+      </w:r>
+      <w:proofErr w:type="spellEnd"/>
+      <w:r>
+        <w:rPr>
+          <w:i/>
+          <w:iCs/>
+          <w:sz w:val="16"/>
+          <w:szCs w:val="16"/>
+          <w:lang w:val="en-US"/>
+        </w:rPr>
+        <w:t xml:space="preserve"> = ‘1’ --&gt; busy &lt;= 0 </w:t>
+      </w:r>
+      <w:r>
+        <w:rPr>
+          <w:b/>
+          <w:bCs/>
+          <w:i/>
+          <w:iCs/>
+          <w:sz w:val="18"/>
+          <w:szCs w:val="18"/>
+          <w:lang w:val="en-US"/>
+        </w:rPr>
+        <w:t>/</w:t>
+      </w:r>
+      <w:r>
+        <w:rPr>
+          <w:i/>
+          <w:iCs/>
+          <w:sz w:val="16"/>
+          <w:szCs w:val="16"/>
+          <w:lang w:val="en-US"/>
+        </w:rPr>
+        <w:t xml:space="preserve"> </w:t>
+      </w:r>
+      <w:proofErr w:type="spellStart"/>
+      <w:r>
+        <w:rPr>
+          <w:i/>
+          <w:iCs/>
+          <w:sz w:val="16"/>
+          <w:szCs w:val="16"/>
+          <w:lang w:val="en-US"/>
+        </w:rPr>
+        <w:t>init_val_i</w:t>
+      </w:r>
+      <w:proofErr w:type="spellEnd"/>
+      <w:r>
+        <w:rPr>
+          <w:i/>
+          <w:iCs/>
+          <w:sz w:val="16"/>
+          <w:szCs w:val="16"/>
+          <w:lang w:val="en-US"/>
+        </w:rPr>
+        <w:t xml:space="preserve"> &lt;= </w:t>
+      </w:r>
+      <w:proofErr w:type="spellStart"/>
+      <w:r>
+        <w:rPr>
+          <w:i/>
+          <w:iCs/>
+          <w:sz w:val="16"/>
+          <w:szCs w:val="16"/>
+          <w:lang w:val="en-US"/>
+        </w:rPr>
+        <w:t>footprint_s</w:t>
+      </w:r>
+      <w:proofErr w:type="spellEnd"/>
+      <w:r>
+        <w:rPr>
+          <w:i/>
+          <w:iCs/>
+          <w:sz w:val="16"/>
+          <w:szCs w:val="16"/>
+          <w:lang w:val="en-US"/>
+        </w:rPr>
+        <w:t>)</w:t>
+      </w:r>
+    </w:p>
+    <w:p>
+      <w:pPr>
+        <w:rPr>
+          <w:i/>
+          <w:iCs/>
+          <w:sz w:val="16"/>
+          <w:szCs w:val="16"/>
+        </w:rPr>
+      </w:pPr>
+      <w:r>
+        <w:rPr>
+          <w:sz w:val="16"/>
+          <w:szCs w:val="16"/>
+        </w:rPr>
+        <w:t>Attend la dernière transaction avant de terminer</w:t>
+      </w:r>
+    </w:p>
+    <w:p>
+      <w:pPr>
+        <w:rPr>
+          <w:sz w:val="20"/>
+          <w:szCs w:val="20"/>
+        </w:rPr>
+      </w:pPr>
+      <w:r>
+        <w:t xml:space="preserve"> </w:t>
+      </w:r>
+      <w:r>
+        <w:t>Voici en bref les o</w:t>
+      </w:r>
+      <w:r>
+        <w:t>pérations qui devront être effectués dans la fonction d’écriture du device.</w:t>
+      </w:r>
+    </w:p>
+    <w:p>
+      <w:pPr>
+        <w:rPr>
+          <w:rFonts w:asciiTheme="majorHAnsi" w:eastAsiaTheme="majorEastAsia" w:hAnsiTheme="majorHAnsi" w:cstheme="majorBidi"/>
+          <w:color w:val="2E74B5" w:themeColor="accent1" w:themeShade="BF"/>
+          <w:sz w:val="36"/>
+          <w:szCs w:val="32"/>
+        </w:rPr>
+      </w:pPr>
+      <w:r>
+        <w:br w:type="page"/>
+      </w:r>
+    </w:p>
+    <w:p>
+      <w:pPr>
+        <w:pStyle w:val="Titre1"/>
+      </w:pPr>
+      <w:r>
+        <w:lastRenderedPageBreak/>
+        <w:t>Réalisation</w:t>
+      </w:r>
+    </w:p>
+    <w:p>
+      <w:r>
+        <w:t xml:space="preserve">Dans ce chapitre, je vais présenter comment j’ai réellement effectué le système complet. </w:t>
+      </w:r>
+    </w:p>
+    <w:p>
+      <w:pPr>
+        <w:pStyle w:val="Titre2"/>
+      </w:pPr>
+      <w:r>
+        <w:t>Description VHDL</w:t>
+      </w:r>
+    </w:p>
+    <w:p>
+      <w:r>
+        <w:t>Pour commencer, j’ai repris le projet du laboratoire « AXI light » afin de directement bénéficier de l’implémentation de la communication entre le HPS et la FPGA.</w:t>
+      </w:r>
+    </w:p>
+    <w:p>
+      <w:r>
+        <w:t>Pour commencer, je me suis familiarisé avec l’IP fourni « </w:t>
+      </w:r>
+      <w:r>
+        <w:t>Md5Core.v</w:t>
+      </w:r>
+      <w:r>
+        <w:t xml:space="preserve"> » grâce au test </w:t>
+      </w:r>
+      <w:proofErr w:type="spellStart"/>
+      <w:r>
+        <w:t>bench</w:t>
+      </w:r>
+      <w:proofErr w:type="spellEnd"/>
+      <w:r>
+        <w:t xml:space="preserve">. Ensuite, j’ai </w:t>
+      </w:r>
+      <w:r>
+        <w:t>enlevé</w:t>
+      </w:r>
+      <w:r>
+        <w:t xml:space="preserve"> de mon ancienne implémentation de l'AXI light</w:t>
+      </w:r>
+      <w:r>
+        <w:t xml:space="preserve"> toutes les entrées/sorties non utilisées. </w:t>
+      </w:r>
+    </w:p>
+    <w:p>
+      <w:r>
+        <w:t>Après avoir une implémentation plus propre du bus AXI light, j’ai déclaré et instancié le composant fourni « </w:t>
+      </w:r>
+      <w:r>
+        <w:t>Md5Core</w:t>
+      </w:r>
+      <w:r>
+        <w:t> ». J’ai donc créé tous les signaux utiles à la gestion de ce composant.</w:t>
+      </w:r>
+    </w:p>
+    <w:p>
+      <w:r>
+        <w:t>Ensuite j’ai pu respecter mon plan d’adressage en ajouter les différents cas de lecture et d’écriture.</w:t>
+      </w:r>
+    </w:p>
+    <w:p>
+      <w:r>
+        <w:t>Finalement, j’ai ajouté les quelques lignes de gestion des signaux liés au composant « </w:t>
+      </w:r>
+      <w:r>
+        <w:t>Md5Core</w:t>
+      </w:r>
+      <w:r>
+        <w:t> » comme présenté dans le chapitre de conception.</w:t>
+      </w:r>
+    </w:p>
+    <w:p>
+      <w:r>
+        <w:t xml:space="preserve">Remarque : Le code VHDL complet </w:t>
+      </w:r>
+      <w:r>
+        <w:t>est en annexe</w:t>
+      </w:r>
+      <w:proofErr w:type="gramStart"/>
+      <w:r>
+        <w:t xml:space="preserve"> «</w:t>
+      </w:r>
+      <w:r>
+        <w:t>axi</w:t>
+      </w:r>
+      <w:proofErr w:type="gramEnd"/>
+      <w:r>
+        <w:t>4lite_slave</w:t>
+      </w:r>
+      <w:r>
+        <w:t> ».</w:t>
+      </w:r>
+      <w:r>
+        <w:br w:type="page"/>
+      </w:r>
+    </w:p>
+    <w:p>
+      <w:pPr>
+        <w:pStyle w:val="Titre2"/>
+      </w:pPr>
+      <w:r>
+        <w:lastRenderedPageBreak/>
+        <w:t>Création du driver</w:t>
+      </w:r>
+    </w:p>
+    <w:p>
+      <w:pPr>
+        <w:pStyle w:val="Titre3"/>
+      </w:pPr>
+      <w:r>
+        <w:t>Probe</w:t>
+      </w:r>
+      <w:r>
+        <w:t xml:space="preserve"> et exit</w:t>
+      </w:r>
+    </w:p>
+    <w:p>
+      <w:r>
+        <w:t>La fonction probe est appelée lors de l’insertion du module. Cette fonction va me permettre de mapper l’adresse physique du bus AXI light (0xFF200000) en adresse virtuelle afin d’accéder à ces adresses depuis le driver.</w:t>
+      </w:r>
+    </w:p>
+    <w:p>
+      <w:r>
+        <w:t>Ensuite, je vais lire le contenu à l’adresse de base et je vérifie que le contenu vaut bien la constante fixé dans le plan d’adressage (0xDEADBEEF). Dans le cas où la valeur lue n’est pas correcte, la fonction échoue.</w:t>
+      </w:r>
+    </w:p>
+    <w:p>
+      <w:r>
+        <w:t xml:space="preserve">La fonction </w:t>
+      </w:r>
+      <w:r>
+        <w:t>exit</w:t>
+      </w:r>
+      <w:r>
+        <w:t xml:space="preserve"> </w:t>
+      </w:r>
+      <w:r>
+        <w:t>est a</w:t>
+      </w:r>
+      <w:r>
+        <w:t xml:space="preserve">ppelée lors de la suppression du module. Dans ce cas, il est important de supprimer toutes les ressources allouée dans le driver. </w:t>
+      </w:r>
+    </w:p>
+    <w:p>
+      <w:pPr>
+        <w:pStyle w:val="Titre3"/>
+      </w:pPr>
+      <w:r>
+        <w:t>Open</w:t>
+      </w:r>
+    </w:p>
+    <w:p>
+      <w:r>
+        <w:t xml:space="preserve">Comme présenté dans le chapitre </w:t>
+      </w:r>
+      <w:r>
+        <w:t xml:space="preserve">de </w:t>
+      </w:r>
+      <w:r>
+        <w:t xml:space="preserve">conception, cette fonction va </w:t>
+      </w:r>
+      <w:r>
+        <w:t>être appelée avant toutes lectures et écritures dans le device. Elle va permettre</w:t>
+      </w:r>
+      <w:r>
+        <w:t xml:space="preserve"> d’activer le composant MD5 en écrivant ‘1’ à l’adresse du enable</w:t>
+      </w:r>
+      <w:r>
+        <w:t xml:space="preserve"> dans le cas ou le device est ouvert pour une écriture.</w:t>
+      </w:r>
+    </w:p>
+    <w:p>
+      <w:pPr>
+        <w:pStyle w:val="Titre3"/>
+      </w:pPr>
+      <w:r>
+        <w:t>Close</w:t>
+      </w:r>
+    </w:p>
+    <w:p>
+      <w:r>
+        <w:t xml:space="preserve">Comme présenté dans le chapitre de conception, cette fonction va être appelée </w:t>
+      </w:r>
+      <w:r>
+        <w:t>après</w:t>
+      </w:r>
+      <w:r>
+        <w:t xml:space="preserve"> toutes lectures et écritures dans le device.</w:t>
+      </w:r>
+      <w:r>
+        <w:t xml:space="preserve"> </w:t>
+      </w:r>
+      <w:r>
+        <w:t xml:space="preserve">Elle va permettre </w:t>
+      </w:r>
+      <w:r>
+        <w:t>de désactiver</w:t>
+      </w:r>
+      <w:r>
+        <w:t xml:space="preserve"> le composant MD5 en écrivant ‘</w:t>
+      </w:r>
+      <w:r>
+        <w:t>0</w:t>
+      </w:r>
+      <w:r>
+        <w:t xml:space="preserve">’ à l’adresse du enable dans le cas </w:t>
+      </w:r>
+      <w:r>
+        <w:t>où</w:t>
+      </w:r>
+      <w:r>
+        <w:t xml:space="preserve"> le device est </w:t>
+      </w:r>
+      <w:r>
+        <w:t>fermé</w:t>
+      </w:r>
+      <w:r>
+        <w:t xml:space="preserve"> </w:t>
+      </w:r>
+      <w:r>
+        <w:t>après</w:t>
+      </w:r>
+      <w:r>
+        <w:t xml:space="preserve"> une écriture.</w:t>
+      </w:r>
+    </w:p>
+    <w:p>
+      <w:pPr>
+        <w:rPr>
+          <w:color w:val="FF0000"/>
+        </w:rPr>
+      </w:pPr>
+      <w:proofErr w:type="gramStart"/>
+      <w:r>
+        <w:rPr>
+          <w:color w:val="FF0000"/>
+        </w:rPr>
+        <w:t>Cependant,…</w:t>
+      </w:r>
+      <w:proofErr w:type="gramEnd"/>
+    </w:p>
+    <w:p>
+      <w:pPr>
+        <w:pStyle w:val="Titre3"/>
+      </w:pPr>
+      <w:r>
+        <w:t>Read</w:t>
+      </w:r>
+    </w:p>
+    <w:p>
+      <w:r>
+        <w:t>Comme présenté dans le chapitre de conception, cette fonction va être appelée</w:t>
+      </w:r>
+      <w:r>
+        <w:t xml:space="preserve"> lors d’une lecture du device. De ce fait, elle </w:t>
+      </w:r>
+      <w:r>
+        <w:t>lit</w:t>
+      </w:r>
+      <w:r>
+        <w:t xml:space="preserve"> les 4 mots de 32 bits qui représente le </w:t>
+      </w:r>
+      <w:proofErr w:type="spellStart"/>
+      <w:r>
+        <w:t>footprint</w:t>
+      </w:r>
+      <w:proofErr w:type="spellEnd"/>
+      <w:r>
+        <w:t xml:space="preserve"> du dernier traitement de hachage.</w:t>
+      </w:r>
+      <w:r>
+        <w:t xml:space="preserve"> Ensuite, elle transforme ces derniers en hexadécimal dans une string, afin de retourner cette string dans le buffer utilisateur. Ceci va donc comme prévu afficher à l’écran la chaine en hexadécimal de la valeur du dernier footing correcte.</w:t>
+      </w:r>
+    </w:p>
+    <w:p>
+      <w:pPr>
+        <w:pStyle w:val="Titre3"/>
+      </w:pPr>
+      <w:r>
+        <w:t>Write</w:t>
+      </w:r>
+    </w:p>
+    <w:p>
+      <w:pPr>
+        <w:pStyle w:val="Titre3"/>
+        <w:rPr>
+          <w:sz w:val="36"/>
+          <w:szCs w:val="32"/>
+        </w:rPr>
+      </w:pPr>
+      <w:proofErr w:type="spellStart"/>
+      <w:r>
+        <w:t>Padding</w:t>
+      </w:r>
+      <w:proofErr w:type="spellEnd"/>
+      <w:r>
+        <w:br w:type="page"/>
+      </w:r>
+    </w:p>
+    <w:p>
+      <w:pPr>
+        <w:pStyle w:val="Titre2"/>
+      </w:pPr>
+      <w:r>
+        <w:lastRenderedPageBreak/>
+        <w:t>Validation</w:t>
+      </w:r>
+    </w:p>
+    <w:p>
+      <w:pPr>
+        <w:pStyle w:val="Titre3"/>
+      </w:pPr>
+      <w:r>
+        <w:t>Premier test</w:t>
+      </w:r>
+    </w:p>
+    <w:p>
+      <w:r>
+        <w:t>123</w:t>
+      </w:r>
+    </w:p>
+    <w:p/>
+    <w:p>
+      <w:pPr>
+        <w:pStyle w:val="Titre3"/>
+      </w:pPr>
+      <w:r>
+        <w:t>Aligné</w:t>
+      </w:r>
+    </w:p>
+    <w:p>
+      <w:pPr>
+        <w:pStyle w:val="Titre3"/>
+        <w:rPr>
+          <w:color w:val="2E74B5" w:themeColor="accent1" w:themeShade="BF"/>
+          <w:sz w:val="30"/>
+          <w:szCs w:val="26"/>
+        </w:rPr>
+      </w:pPr>
+      <w:r>
+        <w:t>Pas aligné</w:t>
+      </w:r>
+      <w:r>
+        <w:br w:type="page"/>
+      </w:r>
+      <w:bookmarkStart w:id="0" w:name="_Toc42238559"/>
+    </w:p>
+    <w:p>
+      <w:pPr>
+        <w:pStyle w:val="Titre1"/>
+      </w:pPr>
+      <w:r>
+        <w:lastRenderedPageBreak/>
         <w:t>Annexes</w:t>
       </w:r>
-      <w:bookmarkEnd w:id="1"/>
+      <w:bookmarkEnd w:id="0"/>
     </w:p>
     <w:p>
       <w:r>
@@ -1711,11 +4903,11 @@
       <w:pPr>
         <w:pStyle w:val="Titre1"/>
       </w:pPr>
-      <w:bookmarkStart w:id="2" w:name="_Toc42238560"/>
+      <w:bookmarkStart w:id="1" w:name="_Toc42238560"/>
       <w:r>
         <w:t>Conclusion</w:t>
       </w:r>
-      <w:bookmarkEnd w:id="2"/>
+      <w:bookmarkEnd w:id="1"/>
     </w:p>
     <w:p>
       <w:r>
@@ -1725,22 +4917,13 @@
     <w:p>
       <w:pPr>
         <w:pStyle w:val="Titre2"/>
-        <w:rPr>
-          <w:lang w:val="fr-FR"/>
-        </w:rPr>
-      </w:pPr>
-      <w:bookmarkStart w:id="3" w:name="_Toc42238561"/>
-      <w:r>
-        <w:rPr>
-          <w:lang w:val="fr-FR"/>
-        </w:rPr>
+      </w:pPr>
+      <w:bookmarkStart w:id="2" w:name="_Toc42238561"/>
+      <w:r>
         <w:t>Difficultés rencontrées</w:t>
       </w:r>
-      <w:bookmarkEnd w:id="3"/>
-      <w:r>
-        <w:rPr>
-          <w:lang w:val="fr-FR"/>
-        </w:rPr>
+      <w:bookmarkEnd w:id="2"/>
+      <w:r>
         <w:t xml:space="preserve"> </w:t>
       </w:r>
     </w:p>
@@ -1751,20 +4934,11 @@
           <w:ilvl w:val="0"/>
           <w:numId w:val="37"/>
         </w:numPr>
-        <w:rPr>
-          <w:lang w:val="fr-FR"/>
-        </w:rPr>
-      </w:pPr>
-      <w:r>
-        <w:rPr>
-          <w:lang w:val="fr-FR"/>
-        </w:rPr>
+      </w:pPr>
+      <w:r>
         <w:t xml:space="preserve">Le </w:t>
       </w:r>
       <w:r>
-        <w:rPr>
-          <w:lang w:val="fr-FR"/>
-        </w:rPr>
         <w:t>Résultats obtenus</w:t>
       </w:r>
     </w:p>
@@ -1857,10 +5031,10 @@
     </w:p>
     <w:p/>
     <w:sectPr>
-      <w:headerReference w:type="default" r:id="rId14"/>
-      <w:footerReference w:type="default" r:id="rId15"/>
-      <w:headerReference w:type="first" r:id="rId16"/>
-      <w:footerReference w:type="first" r:id="rId17"/>
+      <w:headerReference w:type="default" r:id="rId17"/>
+      <w:footerReference w:type="default" r:id="rId18"/>
+      <w:headerReference w:type="first" r:id="rId19"/>
+      <w:footerReference w:type="first" r:id="rId20"/>
       <w:pgSz w:w="11906" w:h="16838"/>
       <w:pgMar w:top="1417" w:right="1417" w:bottom="1417" w:left="1417" w:header="708" w:footer="708" w:gutter="0"/>
       <w:pgNumType w:fmt="numberInDash" w:start="0"/>
@@ -7716,6 +10890,57 @@
       <w:spacing w:after="0"/>
     </w:pPr>
   </w:style>
+  <w:style w:type="character" w:styleId="Mentionnonrsolue">
+    <w:name w:val="Unresolved Mention"/>
+    <w:basedOn w:val="Policepardfaut"/>
+    <w:uiPriority w:val="99"/>
+    <w:semiHidden/>
+    <w:unhideWhenUsed/>
+    <w:rsid w:val="008B116C"/>
+    <w:rPr>
+      <w:color w:val="605E5C"/>
+      <w:shd w:val="clear" w:color="auto" w:fill="E1DFDD"/>
+    </w:rPr>
+  </w:style>
+  <w:style w:type="paragraph" w:styleId="Notedefin">
+    <w:name w:val="endnote text"/>
+    <w:basedOn w:val="Normal"/>
+    <w:link w:val="NotedefinCar"/>
+    <w:uiPriority w:val="99"/>
+    <w:semiHidden/>
+    <w:unhideWhenUsed/>
+    <w:rsid w:val="00712C65"/>
+    <w:pPr>
+      <w:spacing w:after="0" w:line="240" w:lineRule="auto"/>
+    </w:pPr>
+    <w:rPr>
+      <w:sz w:val="20"/>
+      <w:szCs w:val="20"/>
+    </w:rPr>
+  </w:style>
+  <w:style w:type="character" w:customStyle="1" w:styleId="NotedefinCar">
+    <w:name w:val="Note de fin Car"/>
+    <w:basedOn w:val="Policepardfaut"/>
+    <w:link w:val="Notedefin"/>
+    <w:uiPriority w:val="99"/>
+    <w:semiHidden/>
+    <w:rsid w:val="00712C65"/>
+    <w:rPr>
+      <w:sz w:val="20"/>
+      <w:szCs w:val="20"/>
+    </w:rPr>
+  </w:style>
+  <w:style w:type="character" w:styleId="Appeldenotedefin">
+    <w:name w:val="endnote reference"/>
+    <w:basedOn w:val="Policepardfaut"/>
+    <w:uiPriority w:val="99"/>
+    <w:semiHidden/>
+    <w:unhideWhenUsed/>
+    <w:rsid w:val="00712C65"/>
+    <w:rPr>
+      <w:vertAlign w:val="superscript"/>
+    </w:rPr>
+  </w:style>
 </w:styles>
 </file>
 
@@ -8004,7 +11229,7 @@
 </file>
 
 <file path=customXml/itemProps2.xml><?xml version="1.0" encoding="utf-8"?>
-<ds:datastoreItem xmlns:ds="http://schemas.openxmlformats.org/officeDocument/2006/customXml" ds:itemID="{859169FF-B8BD-4804-8282-1817125B618A}">
+<ds:datastoreItem xmlns:ds="http://schemas.openxmlformats.org/officeDocument/2006/customXml" ds:itemID="{6466D652-B081-4BB0-8167-7184A0A4494E}">
   <ds:schemaRefs>
     <ds:schemaRef ds:uri="http://schemas.openxmlformats.org/officeDocument/2006/bibliography"/>
   </ds:schemaRefs>

</xml_diff>